<commit_message>
kapitel xslt v3 updated
</commit_message>
<xml_diff>
--- a/Doc-BA/Kapitel-.v3.docx
+++ b/Doc-BA/Kapitel-.v3.docx
@@ -659,7 +659,7 @@
           <w:rPr>
             <w:webHidden/>
           </w:rPr>
-          <w:t>11</w:t>
+          <w:t>14</w:t>
         </w:r>
         <w:r>
           <w:rPr>
@@ -720,7 +720,7 @@
           <w:rPr>
             <w:webHidden/>
           </w:rPr>
-          <w:t>12</w:t>
+          <w:t>15</w:t>
         </w:r>
         <w:r>
           <w:rPr>
@@ -780,7 +780,7 @@
           <w:rPr>
             <w:webHidden/>
           </w:rPr>
-          <w:t>13</w:t>
+          <w:t>16</w:t>
         </w:r>
         <w:r>
           <w:rPr>
@@ -840,7 +840,7 @@
           <w:rPr>
             <w:webHidden/>
           </w:rPr>
-          <w:t>14</w:t>
+          <w:t>17</w:t>
         </w:r>
         <w:r>
           <w:rPr>
@@ -900,7 +900,7 @@
           <w:rPr>
             <w:webHidden/>
           </w:rPr>
-          <w:t>15</w:t>
+          <w:t>18</w:t>
         </w:r>
         <w:r>
           <w:rPr>
@@ -960,7 +960,7 @@
           <w:rPr>
             <w:webHidden/>
           </w:rPr>
-          <w:t>16</w:t>
+          <w:t>19</w:t>
         </w:r>
         <w:r>
           <w:rPr>
@@ -1020,7 +1020,7 @@
           <w:rPr>
             <w:webHidden/>
           </w:rPr>
-          <w:t>17</w:t>
+          <w:t>20</w:t>
         </w:r>
         <w:r>
           <w:rPr>
@@ -1232,102 +1232,128 @@
       <w:r>
         <w:instrText>" \t "</w:instrText>
       </w:r>
+      <w:proofErr w:type="spellStart"/>
       <w:r>
         <w:rPr>
           <w:rFonts w:asciiTheme="minorHAnsi" w:hAnsiTheme="minorHAnsi"/>
           <w:i/>
         </w:rPr>
-        <w:instrText>Graphichal Modeling Framework</w:instrText>
-      </w:r>
-      <w:r>
-        <w:instrText xml:space="preserve">" </w:instrText>
-      </w:r>
-      <w:r>
-        <w:fldChar w:fldCharType="end"/>
-      </w:r>
-      <w:r>
-        <w:t xml:space="preserve">. Dadurch </w:t>
-      </w:r>
-      <w:r>
-        <w:t>ist der FSM-Editor</w:t>
-      </w:r>
-      <w:r>
-        <w:t xml:space="preserve"> von anderen Plug-</w:t>
-      </w:r>
-      <w:r>
-        <w:t>i</w:t>
-      </w:r>
-      <w:r>
-        <w:t xml:space="preserve">ns oder Anwendungen </w:t>
-      </w:r>
-      <w:r>
-        <w:t xml:space="preserve"> leicht </w:t>
-      </w:r>
-      <w:r>
-        <w:t>zu verwenden. In diesem Fall werden die</w:t>
-      </w:r>
-      <w:r>
-        <w:t>se XML-Informationen an der zweiten Schicht übergeben</w:t>
-      </w:r>
-      <w:r>
-        <w:t xml:space="preserve"> </w:t>
-      </w:r>
-      <w:r>
-        <w:t>(siehe</w:t>
-      </w:r>
-      <w:r>
-        <w:t xml:space="preserve"> </w:t>
-      </w:r>
-      <w:r>
-        <w:fldChar w:fldCharType="begin"/>
-      </w:r>
-      <w:r>
-        <w:instrText xml:space="preserve"> REF _Ref433287043 \h </w:instrText>
-      </w:r>
-      <w:r>
-        <w:fldChar w:fldCharType="separate"/>
-      </w:r>
-      <w:r>
-        <w:t xml:space="preserve">Abbildung </w:t>
-      </w:r>
-      <w:r>
-        <w:rPr>
-          <w:noProof/>
-        </w:rPr>
-        <w:t>1</w:t>
-      </w:r>
-      <w:r>
-        <w:fldChar w:fldCharType="end"/>
-      </w:r>
-      <w:r>
-        <w:t>)</w:t>
-      </w:r>
-      <w:r>
-        <w:t>.</w:t>
-      </w:r>
-    </w:p>
-    <w:p>
-      <w:r>
-        <w:t>Die zweite Schicht entspricht der XSL</w:t>
-      </w:r>
-      <w:r>
-        <w:fldChar w:fldCharType="begin"/>
-      </w:r>
-      <w:r>
-        <w:instrText xml:space="preserve"> XE "</w:instrText>
-      </w:r>
-      <w:r>
-        <w:instrText>XSL</w:instrText>
-      </w:r>
-      <w:r>
-        <w:instrText>" \t "</w:instrText>
-      </w:r>
+        <w:instrText>Graphichal</w:instrText>
+      </w:r>
+      <w:proofErr w:type="spellEnd"/>
       <w:r>
         <w:rPr>
           <w:rFonts w:asciiTheme="minorHAnsi" w:hAnsiTheme="minorHAnsi"/>
           <w:i/>
         </w:rPr>
-        <w:instrText>EXtensible Stylesheet Language</w:instrText>
+        <w:instrText xml:space="preserve"> Modeling Framework</w:instrText>
+      </w:r>
+      <w:r>
+        <w:instrText xml:space="preserve">" </w:instrText>
+      </w:r>
+      <w:r>
+        <w:fldChar w:fldCharType="end"/>
+      </w:r>
+      <w:r>
+        <w:t xml:space="preserve">. Dadurch </w:t>
+      </w:r>
+      <w:r>
+        <w:t>ist der FSM-Editor</w:t>
+      </w:r>
+      <w:r>
+        <w:t xml:space="preserve"> von anderen </w:t>
+      </w:r>
+      <w:proofErr w:type="spellStart"/>
+      <w:r>
+        <w:t>Plug-</w:t>
+      </w:r>
+      <w:r>
+        <w:t>i</w:t>
+      </w:r>
+      <w:r>
+        <w:t>ns</w:t>
+      </w:r>
+      <w:proofErr w:type="spellEnd"/>
+      <w:r>
+        <w:t xml:space="preserve"> oder Anwendungen </w:t>
+      </w:r>
+      <w:r>
+        <w:t xml:space="preserve"> leicht </w:t>
+      </w:r>
+      <w:r>
+        <w:t>zu verwenden. In diesem Fall werden die</w:t>
+      </w:r>
+      <w:r>
+        <w:t>se XML-Informationen an der zweiten Schicht übergeben</w:t>
+      </w:r>
+      <w:r>
+        <w:t xml:space="preserve"> </w:t>
+      </w:r>
+      <w:r>
+        <w:t>(siehe</w:t>
+      </w:r>
+      <w:r>
+        <w:t xml:space="preserve"> </w:t>
+      </w:r>
+      <w:r>
+        <w:fldChar w:fldCharType="begin"/>
+      </w:r>
+      <w:r>
+        <w:instrText xml:space="preserve"> REF _Ref433287043 \h </w:instrText>
+      </w:r>
+      <w:r>
+        <w:fldChar w:fldCharType="separate"/>
+      </w:r>
+      <w:r>
+        <w:t xml:space="preserve">Abbildung </w:t>
+      </w:r>
+      <w:r>
+        <w:rPr>
+          <w:noProof/>
+        </w:rPr>
+        <w:t>1</w:t>
+      </w:r>
+      <w:r>
+        <w:fldChar w:fldCharType="end"/>
+      </w:r>
+      <w:r>
+        <w:t>)</w:t>
+      </w:r>
+      <w:r>
+        <w:t>.</w:t>
+      </w:r>
+    </w:p>
+    <w:p>
+      <w:r>
+        <w:t>Die zweite Schicht entspricht der XSL</w:t>
+      </w:r>
+      <w:r>
+        <w:fldChar w:fldCharType="begin"/>
+      </w:r>
+      <w:r>
+        <w:instrText xml:space="preserve"> XE "</w:instrText>
+      </w:r>
+      <w:r>
+        <w:instrText>XSL</w:instrText>
+      </w:r>
+      <w:r>
+        <w:instrText>" \t "</w:instrText>
+      </w:r>
+      <w:proofErr w:type="spellStart"/>
+      <w:r>
+        <w:rPr>
+          <w:rFonts w:asciiTheme="minorHAnsi" w:hAnsiTheme="minorHAnsi"/>
+          <w:i/>
+        </w:rPr>
+        <w:instrText>EXtensible</w:instrText>
+      </w:r>
+      <w:proofErr w:type="spellEnd"/>
+      <w:r>
+        <w:rPr>
+          <w:rFonts w:asciiTheme="minorHAnsi" w:hAnsiTheme="minorHAnsi"/>
+          <w:i/>
+        </w:rPr>
+        <w:instrText xml:space="preserve"> Stylesheet Language</w:instrText>
       </w:r>
       <w:r>
         <w:instrText xml:space="preserve">" </w:instrText>
@@ -1388,16 +1414,26 @@
         <w:t>sprich</w:t>
       </w:r>
       <w:r>
-        <w:t>t die FSM_Switch</w:t>
-      </w:r>
+        <w:t xml:space="preserve">t die </w:t>
+      </w:r>
+      <w:proofErr w:type="spellStart"/>
+      <w:r>
+        <w:t>FSM_Switch</w:t>
+      </w:r>
+      <w:proofErr w:type="spellEnd"/>
       <w:r>
         <w:t>, die</w:t>
       </w:r>
       <w:r>
         <w:t xml:space="preserve"> für uns </w:t>
       </w:r>
-      <w:r>
-        <w:t xml:space="preserve">OMNeT++ </w:t>
+      <w:proofErr w:type="spellStart"/>
+      <w:r>
+        <w:t>OMNeT</w:t>
+      </w:r>
+      <w:proofErr w:type="spellEnd"/>
+      <w:r>
+        <w:t xml:space="preserve">++ </w:t>
       </w:r>
       <w:r>
         <w:t>bereitstellt</w:t>
@@ -1416,7 +1452,7 @@
         </w:rPr>
         <w:lastRenderedPageBreak/>
         <w:drawing>
-          <wp:inline distT="0" distB="0" distL="0" distR="0" wp14:anchorId="41A39783" wp14:editId="3BF851A2">
+          <wp:inline distT="0" distB="0" distL="0" distR="0" wp14:anchorId="3D9A0CA6" wp14:editId="59E41D30">
             <wp:extent cx="1866900" cy="3323664"/>
             <wp:effectExtent l="0" t="0" r="0" b="0"/>
             <wp:docPr id="19" name="Grafik 19"/>
@@ -1464,8 +1500,8 @@
         <w:jc w:val="center"/>
       </w:pPr>
       <w:bookmarkStart w:id="4" w:name="_Toc433276906"/>
-      <w:bookmarkStart w:id="5" w:name="_Toc433290812"/>
-      <w:bookmarkStart w:id="6" w:name="_Ref433287043"/>
+      <w:bookmarkStart w:id="5" w:name="_Ref433287043"/>
+      <w:bookmarkStart w:id="6" w:name="_Toc433720855"/>
       <w:r>
         <w:t xml:space="preserve">Abbildung </w:t>
       </w:r>
@@ -1485,9 +1521,12 @@
         <w:t>1</w:t>
       </w:r>
       <w:r>
+        <w:rPr>
+          <w:noProof/>
+        </w:rPr>
         <w:fldChar w:fldCharType="end"/>
       </w:r>
-      <w:bookmarkEnd w:id="6"/>
+      <w:bookmarkEnd w:id="5"/>
       <w:r>
         <w:t>:</w:t>
       </w:r>
@@ -1502,7 +1541,7 @@
         <w:t>Zustandsdiagramm zum generierten C++-Code</w:t>
       </w:r>
       <w:bookmarkEnd w:id="4"/>
-      <w:bookmarkEnd w:id="5"/>
+      <w:bookmarkEnd w:id="6"/>
     </w:p>
     <w:p>
       <w:pPr>
@@ -1518,13 +1557,13 @@
       <w:pPr>
         <w:pStyle w:val="berschrift2"/>
       </w:pPr>
-      <w:bookmarkStart w:id="8" w:name="_Toc433364142"/>
-      <w:bookmarkStart w:id="9" w:name="_Implementierung_des_GMF-Editors"/>
+      <w:bookmarkStart w:id="8" w:name="_Implementierung_des_GMF-Editors"/>
+      <w:bookmarkStart w:id="9" w:name="_Toc433364142"/>
+      <w:bookmarkEnd w:id="8"/>
+      <w:r>
+        <w:t>Implementierung des GMF-Editors</w:t>
+      </w:r>
       <w:bookmarkEnd w:id="9"/>
-      <w:r>
-        <w:t>Implementierung des GMF-Editors</w:t>
-      </w:r>
-      <w:bookmarkEnd w:id="8"/>
     </w:p>
     <w:p>
       <w:pPr>
@@ -1650,6 +1689,7 @@
           <w:id w:val="144403127"/>
           <w:citation/>
         </w:sdtPr>
+        <w:sdtEndPr/>
         <w:sdtContent>
           <w:r>
             <w:fldChar w:fldCharType="begin"/>
@@ -1693,7 +1733,15 @@
         <w:t xml:space="preserve"> </w:t>
       </w:r>
       <w:r>
-        <w:t>„Die Abkürzung für XSLT steht für eXtendable Stylesheet Language Transformation. XSLT gehört zu den deklarativen Sprachen und beschreibt und steuert die Umwandlung (Transformation) von XML-Dokumenten in andere Formate wie HTML, XHTML, Text oder andere XML-Strukturen.“</w:t>
+        <w:t xml:space="preserve">„Die Abkürzung für XSLT steht für </w:t>
+      </w:r>
+      <w:proofErr w:type="spellStart"/>
+      <w:r>
+        <w:t>eXtendable</w:t>
+      </w:r>
+      <w:proofErr w:type="spellEnd"/>
+      <w:r>
+        <w:t xml:space="preserve"> Stylesheet Language Transformation. XSLT gehört zu den deklarativen Sprachen und beschreibt und steuert die Umwandlung (Transformation) von XML-Dokumenten in andere Formate wie HTML, XHTML, Text oder andere XML-Strukturen.“</w:t>
       </w:r>
       <w:sdt>
         <w:sdtPr>
@@ -1754,7 +1802,7 @@
           <w:noProof/>
         </w:rPr>
         <w:drawing>
-          <wp:inline distT="0" distB="0" distL="0" distR="0" wp14:anchorId="28B898F9" wp14:editId="4CD15628">
+          <wp:inline distT="0" distB="0" distL="0" distR="0" wp14:anchorId="1F408EF5" wp14:editId="0AB922A7">
             <wp:extent cx="4210050" cy="2494381"/>
             <wp:effectExtent l="0" t="0" r="0" b="1270"/>
             <wp:docPr id="21" name="Grafik 21"/>
@@ -1800,11 +1848,11 @@
       <w:pPr>
         <w:pStyle w:val="Abbildung"/>
       </w:pPr>
-      <w:bookmarkStart w:id="12" w:name="_Toc433290813"/>
       <w:r>
         <w:tab/>
       </w:r>
-      <w:bookmarkStart w:id="13" w:name="_Ref433296254"/>
+      <w:bookmarkStart w:id="12" w:name="_Ref433296254"/>
+      <w:bookmarkStart w:id="13" w:name="_Toc433720856"/>
       <w:r>
         <w:t xml:space="preserve">Abbildung </w:t>
       </w:r>
@@ -1824,19 +1872,22 @@
         <w:t>2</w:t>
       </w:r>
       <w:r>
+        <w:rPr>
+          <w:noProof/>
+        </w:rPr>
         <w:fldChar w:fldCharType="end"/>
       </w:r>
+      <w:bookmarkEnd w:id="12"/>
+      <w:r>
+        <w:t xml:space="preserve">: </w:t>
+      </w:r>
+      <w:r>
+        <w:t>Schematische Darstellung ei</w:t>
+      </w:r>
+      <w:r>
+        <w:t>ner Verarbeitung mit XSLT</w:t>
+      </w:r>
       <w:bookmarkEnd w:id="13"/>
-      <w:r>
-        <w:t xml:space="preserve">: </w:t>
-      </w:r>
-      <w:bookmarkEnd w:id="12"/>
-      <w:r>
-        <w:t>Schematische Darstellung ei</w:t>
-      </w:r>
-      <w:r>
-        <w:t>ner Verarbeitung mit XSLT</w:t>
-      </w:r>
     </w:p>
     <w:p>
       <w:r>
@@ -2192,10 +2243,26 @@
         <w:t>-</w:t>
       </w:r>
       <w:r>
-        <w:t>Elemente, die als Wurzelelement eingesetzt werden können, sind xsl:st</w:t>
-      </w:r>
-      <w:r>
-        <w:t>ylesheet oder xsl:transform, in denen die XSLT-Version festgelegt werden muss.</w:t>
+        <w:t xml:space="preserve">Elemente, die als Wurzelelement eingesetzt werden können, sind </w:t>
+      </w:r>
+      <w:proofErr w:type="spellStart"/>
+      <w:r>
+        <w:t>xsl:st</w:t>
+      </w:r>
+      <w:r>
+        <w:t>ylesheet</w:t>
+      </w:r>
+      <w:proofErr w:type="spellEnd"/>
+      <w:r>
+        <w:t xml:space="preserve"> oder </w:t>
+      </w:r>
+      <w:proofErr w:type="spellStart"/>
+      <w:r>
+        <w:t>xsl:transform</w:t>
+      </w:r>
+      <w:proofErr w:type="spellEnd"/>
+      <w:r>
+        <w:t>, in denen die XSLT-Version festgelegt werden muss.</w:t>
       </w:r>
     </w:p>
     <w:p>
@@ -2209,16 +2276,24 @@
           <w:b/>
         </w:rPr>
       </w:pPr>
+      <w:proofErr w:type="spellStart"/>
       <w:r>
         <w:rPr>
           <w:b/>
         </w:rPr>
-        <w:t>Toplevel-Element</w:t>
-      </w:r>
+        <w:t>Toplevel</w:t>
+      </w:r>
+      <w:proofErr w:type="spellEnd"/>
       <w:r>
         <w:rPr>
           <w:b/>
         </w:rPr>
+        <w:t>-Element</w:t>
+      </w:r>
+      <w:r>
+        <w:rPr>
+          <w:b/>
+        </w:rPr>
         <w:t>e</w:t>
       </w:r>
       <w:r>
@@ -2233,7 +2308,15 @@
         <w:ind w:left="708"/>
       </w:pPr>
       <w:r>
-        <w:t xml:space="preserve">Direkte Kinderelemente des Wurzelelementes werden Toplevel-Elemente </w:t>
+        <w:t xml:space="preserve">Direkte Kinderelemente des Wurzelelementes werden </w:t>
+      </w:r>
+      <w:proofErr w:type="spellStart"/>
+      <w:r>
+        <w:t>Toplevel</w:t>
+      </w:r>
+      <w:proofErr w:type="spellEnd"/>
+      <w:r>
+        <w:t xml:space="preserve">-Elemente </w:t>
       </w:r>
       <w:r>
         <w:t>genannt</w:t>
@@ -2283,10 +2366,26 @@
         <w:ind w:left="680"/>
       </w:pPr>
       <w:r>
-        <w:t>Diese Elemente sind den Toplevel-Elementen untergeordnet</w:t>
-      </w:r>
-      <w:r>
-        <w:t xml:space="preserve"> (Schleifen, Bedingungen, Templatesaufrufe usw.).</w:t>
+        <w:t xml:space="preserve">Diese Elemente sind den </w:t>
+      </w:r>
+      <w:proofErr w:type="spellStart"/>
+      <w:r>
+        <w:t>Toplevel</w:t>
+      </w:r>
+      <w:proofErr w:type="spellEnd"/>
+      <w:r>
+        <w:t>-Elementen untergeordnet</w:t>
+      </w:r>
+      <w:r>
+        <w:t xml:space="preserve"> (Schleifen, Bedingungen, </w:t>
+      </w:r>
+      <w:proofErr w:type="spellStart"/>
+      <w:r>
+        <w:t>Templatesaufrufe</w:t>
+      </w:r>
+      <w:proofErr w:type="spellEnd"/>
+      <w:r>
+        <w:t xml:space="preserve"> usw.).</w:t>
       </w:r>
     </w:p>
     <w:p>
@@ -2365,19 +2464,7 @@
           <w:rPr>
             <w:rStyle w:val="Hyperlink"/>
           </w:rPr>
-          <w:t>Abs</w:t>
-        </w:r>
-        <w:r>
-          <w:rPr>
-            <w:rStyle w:val="Hyperlink"/>
-          </w:rPr>
-          <w:t>c</w:t>
-        </w:r>
-        <w:r>
-          <w:rPr>
-            <w:rStyle w:val="Hyperlink"/>
-          </w:rPr>
-          <w:t>hnitt 3.3</w:t>
+          <w:t>Abschnitt 3.3</w:t>
         </w:r>
       </w:hyperlink>
       <w:r>
@@ -2417,13 +2504,16 @@
         <w:t>von einer Beschreibung des XSLT-Styleshee</w:t>
       </w:r>
       <w:r>
-        <w:t xml:space="preserve">ts, der für jede Übersetzung genutzt wird (siehe Abbildung 1). </w:t>
-      </w:r>
-      <w:r>
-        <w:t>Der le</w:t>
-      </w:r>
-      <w:r>
-        <w:t xml:space="preserve">tzte Schritt ist </w:t>
+        <w:t xml:space="preserve">ts, der </w:t>
+      </w:r>
+      <w:r>
+        <w:t>für die</w:t>
+      </w:r>
+      <w:r>
+        <w:t xml:space="preserve"> Übersetzung genutzt wird (siehe Abbildung 1). </w:t>
+      </w:r>
+      <w:r>
+        <w:t xml:space="preserve">Der letzte Schritt ist </w:t>
       </w:r>
       <w:r>
         <w:t xml:space="preserve">die Darstellung und Begründung </w:t>
@@ -2481,77 +2571,108 @@
         <w:t>Knoten</w:t>
       </w:r>
       <w:r>
-        <w:t xml:space="preserve"> („</w:t>
-      </w:r>
-      <w:r>
-        <w:t>Tic</w:t>
-      </w:r>
+        <w:t xml:space="preserve"> („Tic“ und „</w:t>
+      </w:r>
+      <w:proofErr w:type="spellStart"/>
+      <w:r>
+        <w:t>Toc</w:t>
+      </w:r>
+      <w:proofErr w:type="spellEnd"/>
+      <w:r>
+        <w:t xml:space="preserve">“) besteht (siehe Abbildung </w:t>
+      </w:r>
+      <w:r>
+        <w:t>3</w:t>
+      </w:r>
+      <w:r>
+        <w:t>). Diese</w:t>
+      </w:r>
+      <w:r>
+        <w:t xml:space="preserve"> </w:t>
+      </w:r>
+      <w:r>
+        <w:t>sind</w:t>
+      </w:r>
+      <w:r>
+        <w:t xml:space="preserve"> </w:t>
+      </w:r>
+      <w:r>
+        <w:t xml:space="preserve">mit einer bidirektionalen Kommunikationsverbindung miteinander verbunden. Einer der beiden </w:t>
+      </w:r>
+      <w:r>
+        <w:t>Knoten</w:t>
+      </w:r>
+      <w:r>
+        <w:t xml:space="preserve"> „Tic“ erstellt ein Paket „</w:t>
+      </w:r>
+      <w:proofErr w:type="spellStart"/>
+      <w:r>
+        <w:t>transferredMsg</w:t>
+      </w:r>
+      <w:proofErr w:type="spellEnd"/>
       <w:r>
         <w:t>“</w:t>
       </w:r>
       <w:r>
-        <w:t xml:space="preserve"> und </w:t>
-      </w:r>
-      <w:r>
-        <w:t>„</w:t>
-      </w:r>
+        <w:t xml:space="preserve"> und sendet </w:t>
+      </w:r>
+      <w:r>
+        <w:rPr>
+          <w:color w:val="000000" w:themeColor="text1"/>
+        </w:rPr>
+        <w:t>dies</w:t>
+      </w:r>
+      <w:r>
+        <w:rPr>
+          <w:color w:val="000000" w:themeColor="text1"/>
+        </w:rPr>
+        <w:t xml:space="preserve"> </w:t>
+      </w:r>
+      <w:r>
+        <w:t xml:space="preserve">an </w:t>
+      </w:r>
+      <w:proofErr w:type="spellStart"/>
       <w:r>
         <w:t>Toc</w:t>
       </w:r>
-      <w:r>
-        <w:t xml:space="preserve">“) </w:t>
-      </w:r>
-      <w:r>
-        <w:t>besteht</w:t>
-      </w:r>
-      <w:r>
-        <w:t xml:space="preserve"> (siehe Abbildung </w:t>
-      </w:r>
-      <w:r>
-        <w:t>3</w:t>
-      </w:r>
-      <w:r>
-        <w:t>). Diese</w:t>
-      </w:r>
-      <w:r>
-        <w:t xml:space="preserve"> </w:t>
-      </w:r>
-      <w:r>
-        <w:t>sind</w:t>
-      </w:r>
-      <w:r>
-        <w:t xml:space="preserve"> </w:t>
-      </w:r>
-      <w:r>
-        <w:t xml:space="preserve">mit einer bidirektionalen Kommunikationsverbindung miteinander verbunden. Einer der beiden </w:t>
-      </w:r>
-      <w:r>
-        <w:t>Knoten</w:t>
-      </w:r>
-      <w:r>
-        <w:t xml:space="preserve"> „Tic“ erstellt ein Paket „transferredMsg“</w:t>
-      </w:r>
-      <w:r>
-        <w:t xml:space="preserve"> und sendet </w:t>
-      </w:r>
-      <w:r>
-        <w:rPr>
-          <w:color w:val="FF0000"/>
-        </w:rPr>
-        <w:t>dies</w:t>
-      </w:r>
-      <w:r>
-        <w:t xml:space="preserve"> an Toc weiter. Toc modifiziert das Paket und sendet </w:t>
-      </w:r>
-      <w:r>
-        <w:rPr>
-          <w:color w:val="FF0000"/>
-        </w:rPr>
-        <w:t>das</w:t>
-      </w:r>
-      <w:r>
-        <w:t xml:space="preserve"> an Tic wieder zurück usw..</w:t>
-      </w:r>
+      <w:proofErr w:type="spellEnd"/>
+      <w:r>
+        <w:t xml:space="preserve"> weiter. </w:t>
+      </w:r>
+      <w:proofErr w:type="spellStart"/>
+      <w:r>
+        <w:t>Toc</w:t>
+      </w:r>
+      <w:proofErr w:type="spellEnd"/>
+      <w:r>
+        <w:t xml:space="preserve"> modifiziert das Paket und </w:t>
+      </w:r>
+      <w:r>
+        <w:rPr>
+          <w:color w:val="000000" w:themeColor="text1"/>
+        </w:rPr>
+        <w:t xml:space="preserve">sendet </w:t>
+      </w:r>
+      <w:r>
+        <w:rPr>
+          <w:color w:val="000000" w:themeColor="text1"/>
+        </w:rPr>
+        <w:t>es</w:t>
+      </w:r>
+      <w:r>
+        <w:rPr>
+          <w:color w:val="000000" w:themeColor="text1"/>
+        </w:rPr>
+        <w:t xml:space="preserve"> an Tic </w:t>
+      </w:r>
+      <w:r>
+        <w:t>wieder zurück usw</w:t>
+      </w:r>
+      <w:proofErr w:type="gramStart"/>
+      <w:r>
+        <w:t>..</w:t>
+      </w:r>
+      <w:proofErr w:type="gramEnd"/>
     </w:p>
     <w:p>
       <w:pPr>
@@ -2564,7 +2685,7 @@
           <w:noProof/>
         </w:rPr>
         <w:drawing>
-          <wp:inline distT="0" distB="0" distL="0" distR="0" wp14:anchorId="0422CA99" wp14:editId="45C2F32C">
+          <wp:inline distT="0" distB="0" distL="0" distR="0" wp14:anchorId="7B730561" wp14:editId="06A25A98">
             <wp:extent cx="1590143" cy="2220685"/>
             <wp:effectExtent l="0" t="0" r="0" b="8255"/>
             <wp:docPr id="4" name="Grafik 4" descr="C:\Users\User\Desktop\Abbildungen\Abbildung3-netzwerk.png"/>
@@ -2618,6 +2739,7 @@
         <w:pStyle w:val="Beschriftung"/>
         <w:jc w:val="center"/>
       </w:pPr>
+      <w:bookmarkStart w:id="15" w:name="_Toc433720857"/>
       <w:r>
         <w:t xml:space="preserve">Abbildung </w:t>
       </w:r>
@@ -2637,16 +2759,23 @@
         <w:t>3</w:t>
       </w:r>
       <w:r>
+        <w:rPr>
+          <w:noProof/>
+        </w:rPr>
         <w:fldChar w:fldCharType="end"/>
       </w:r>
       <w:r>
-        <w:t>: Beispiel:-TicToc-Ne</w:t>
-      </w:r>
-      <w:bookmarkStart w:id="15" w:name="_GoBack"/>
+        <w:t>: Beispiel:-</w:t>
+      </w:r>
+      <w:proofErr w:type="spellStart"/>
+      <w:r>
+        <w:t>TicToc</w:t>
+      </w:r>
+      <w:proofErr w:type="spellEnd"/>
+      <w:r>
+        <w:t>-Netzwerk</w:t>
+      </w:r>
       <w:bookmarkEnd w:id="15"/>
-      <w:r>
-        <w:t>tzwerk</w:t>
-      </w:r>
     </w:p>
     <w:p>
       <w:pPr>
@@ -2670,28 +2799,7 @@
     </w:p>
     <w:p>
       <w:r>
-        <w:t>Ab diesem Abschnitt</w:t>
-      </w:r>
-      <w:r>
-        <w:t xml:space="preserve"> wird nur noch der </w:t>
-      </w:r>
-      <w:r>
-        <w:t>Knoten</w:t>
-      </w:r>
-      <w:r>
-        <w:t xml:space="preserve"> Tic betrachtet. Zuerst wird für diese</w:t>
-      </w:r>
-      <w:r>
-        <w:t>r</w:t>
-      </w:r>
-      <w:r>
-        <w:t xml:space="preserve"> K</w:t>
-      </w:r>
-      <w:r>
-        <w:t xml:space="preserve">noten </w:t>
-      </w:r>
-      <w:r>
-        <w:t>alle möglichen Zustanden mit Hilfe vom FSM-Editor gezeichnet</w:t>
+        <w:t>Ab diesem Abschnitt wird nur noch der Knoten Tic betrachtet. Zuerst wird für dieser Knoten alle möglichen Zustanden mit Hilfe vom FSM-Editor gezeichnet</w:t>
       </w:r>
       <w:r>
         <w:t>.</w:t>
@@ -2707,7 +2815,7 @@
           <w:noProof/>
         </w:rPr>
         <w:drawing>
-          <wp:inline distT="0" distB="0" distL="0" distR="0" wp14:anchorId="344FE502" wp14:editId="781154DD">
+          <wp:inline distT="0" distB="0" distL="0" distR="0" wp14:anchorId="1D7A328B" wp14:editId="73F1B03F">
             <wp:extent cx="5757545" cy="3747770"/>
             <wp:effectExtent l="0" t="0" r="0" b="5080"/>
             <wp:docPr id="1" name="Grafik 1" descr="C:\Users\User\Desktop\tic.fsm.dia.PNG"/>
@@ -2761,6 +2869,7 @@
         <w:pStyle w:val="Beschriftung"/>
         <w:jc w:val="center"/>
       </w:pPr>
+      <w:bookmarkStart w:id="16" w:name="_Toc433720858"/>
       <w:r>
         <w:t xml:space="preserve">Abbildung </w:t>
       </w:r>
@@ -2780,11 +2889,15 @@
         <w:t>4</w:t>
       </w:r>
       <w:r>
+        <w:rPr>
+          <w:noProof/>
+        </w:rPr>
         <w:fldChar w:fldCharType="end"/>
       </w:r>
       <w:r>
         <w:t>: Tic-FSM mit dem FSM-Editor gezeichnet</w:t>
       </w:r>
+      <w:bookmarkEnd w:id="16"/>
     </w:p>
     <w:p>
       <w:r>
@@ -2815,7 +2928,15 @@
         </w:numPr>
       </w:pPr>
       <w:r>
-        <w:t>INIT (Initialstate)</w:t>
+        <w:t>INIT (</w:t>
+      </w:r>
+      <w:proofErr w:type="spellStart"/>
+      <w:r>
+        <w:t>Initialstate</w:t>
+      </w:r>
+      <w:proofErr w:type="spellEnd"/>
+      <w:r>
+        <w:t>)</w:t>
       </w:r>
     </w:p>
     <w:p>
@@ -2826,17 +2947,21 @@
           <w:numId w:val="44"/>
         </w:numPr>
       </w:pPr>
-      <w:r>
-        <w:t xml:space="preserve">ModifyingMsg </w:t>
-      </w:r>
-      <w:r>
-        <w:t>(</w:t>
-      </w:r>
-      <w:r>
-        <w:t>Steady State</w:t>
-      </w:r>
-      <w:r>
-        <w:t>)</w:t>
+      <w:proofErr w:type="spellStart"/>
+      <w:r>
+        <w:t>ModifyingMsg</w:t>
+      </w:r>
+      <w:proofErr w:type="spellEnd"/>
+      <w:r>
+        <w:t xml:space="preserve"> (</w:t>
+      </w:r>
+      <w:proofErr w:type="spellStart"/>
+      <w:r>
+        <w:t>Steady</w:t>
+      </w:r>
+      <w:proofErr w:type="spellEnd"/>
+      <w:r>
+        <w:t xml:space="preserve"> State)</w:t>
       </w:r>
     </w:p>
     <w:p>
@@ -2847,17 +2972,13 @@
           <w:numId w:val="44"/>
         </w:numPr>
       </w:pPr>
-      <w:r>
-        <w:t xml:space="preserve">SendingMsg </w:t>
-      </w:r>
-      <w:r>
-        <w:t>(</w:t>
-      </w:r>
-      <w:r>
-        <w:t>Transient State</w:t>
-      </w:r>
-      <w:r>
-        <w:t>)</w:t>
+      <w:proofErr w:type="spellStart"/>
+      <w:r>
+        <w:t>SendingMsg</w:t>
+      </w:r>
+      <w:proofErr w:type="spellEnd"/>
+      <w:r>
+        <w:t xml:space="preserve"> (Transient State)</w:t>
       </w:r>
     </w:p>
     <w:p>
@@ -2868,17 +2989,21 @@
           <w:numId w:val="44"/>
         </w:numPr>
       </w:pPr>
-      <w:r>
-        <w:t xml:space="preserve">WaitinForMsg </w:t>
-      </w:r>
-      <w:r>
-        <w:t>(</w:t>
-      </w:r>
-      <w:r>
-        <w:t>Steaty State</w:t>
-      </w:r>
-      <w:r>
-        <w:t>)</w:t>
+      <w:proofErr w:type="spellStart"/>
+      <w:r>
+        <w:t>WaitinForMsg</w:t>
+      </w:r>
+      <w:proofErr w:type="spellEnd"/>
+      <w:r>
+        <w:t xml:space="preserve"> (</w:t>
+      </w:r>
+      <w:proofErr w:type="spellStart"/>
+      <w:r>
+        <w:t>Steaty</w:t>
+      </w:r>
+      <w:proofErr w:type="spellEnd"/>
+      <w:r>
+        <w:t xml:space="preserve"> State)</w:t>
       </w:r>
     </w:p>
     <w:p>
@@ -2889,17 +3014,13 @@
           <w:numId w:val="44"/>
         </w:numPr>
       </w:pPr>
-      <w:r>
-        <w:t xml:space="preserve">ReceivingMsg </w:t>
-      </w:r>
-      <w:r>
-        <w:t>(</w:t>
-      </w:r>
-      <w:r>
-        <w:t>Transient State</w:t>
-      </w:r>
-      <w:r>
-        <w:t>)</w:t>
+      <w:proofErr w:type="spellStart"/>
+      <w:r>
+        <w:t>ReceivingMsg</w:t>
+      </w:r>
+      <w:proofErr w:type="spellEnd"/>
+      <w:r>
+        <w:t xml:space="preserve"> (Transient State)</w:t>
       </w:r>
     </w:p>
     <w:p>
@@ -2909,135 +3030,235 @@
     </w:p>
     <w:p>
       <w:r>
-        <w:t xml:space="preserve">Beim Eintreten in den Startzustand „ModifyingMsg“, soll ein </w:t>
-      </w:r>
-      <w:r>
-        <w:t>Timer „ticEvent“ gesetzt werden. Erst beim Ablauf dieses Timers wechselt die FSM in de</w:t>
-      </w:r>
-      <w:r>
+        <w:t>Beim Eintreten in dem Startzustand „</w:t>
+      </w:r>
+      <w:proofErr w:type="spellStart"/>
+      <w:r>
+        <w:t>ModifyingMsg</w:t>
+      </w:r>
+      <w:proofErr w:type="spellEnd"/>
+      <w:r>
+        <w:t xml:space="preserve">“, soll ein </w:t>
+      </w:r>
+      <w:proofErr w:type="spellStart"/>
+      <w:r>
+        <w:t>Timer</w:t>
+      </w:r>
+      <w:proofErr w:type="spellEnd"/>
+      <w:r>
+        <w:t xml:space="preserve"> „</w:t>
+      </w:r>
+      <w:proofErr w:type="spellStart"/>
+      <w:r>
+        <w:t>ticEvent</w:t>
+      </w:r>
+      <w:proofErr w:type="spellEnd"/>
+      <w:r>
+        <w:t xml:space="preserve">“ gesetzt werden. Beim Ablauf des </w:t>
+      </w:r>
+      <w:proofErr w:type="spellStart"/>
+      <w:r>
+        <w:t>Timers</w:t>
+      </w:r>
+      <w:proofErr w:type="spellEnd"/>
+      <w:r>
+        <w:t xml:space="preserve"> wechselt die FSM in de</w:t>
+      </w:r>
+      <w:r>
+        <w:rPr>
+          <w:color w:val="000000" w:themeColor="text1"/>
+        </w:rPr>
+        <w:t>m</w:t>
+      </w:r>
+      <w:r>
+        <w:t xml:space="preserve"> „</w:t>
+      </w:r>
+      <w:proofErr w:type="spellStart"/>
+      <w:r>
+        <w:t>SendingMsg</w:t>
+      </w:r>
+      <w:proofErr w:type="spellEnd"/>
+      <w:r>
+        <w:t>“ Zustand. Von dem „</w:t>
+      </w:r>
+      <w:proofErr w:type="spellStart"/>
+      <w:r>
+        <w:t>SendingMsg</w:t>
+      </w:r>
+      <w:proofErr w:type="spellEnd"/>
+      <w:r>
+        <w:t>“ Zustand wechselt die FSM ohne eine Bedingung (</w:t>
+      </w:r>
+      <w:proofErr w:type="spellStart"/>
+      <w:r>
+        <w:t>Guard</w:t>
+      </w:r>
+      <w:proofErr w:type="spellEnd"/>
+      <w:r>
+        <w:t>) in de</w:t>
+      </w:r>
+      <w:r>
+        <w:rPr>
+          <w:color w:val="000000" w:themeColor="text1"/>
+        </w:rPr>
+        <w:t>m</w:t>
+      </w:r>
+      <w:r>
+        <w:t xml:space="preserve"> nächsten </w:t>
+      </w:r>
+      <w:r>
+        <w:lastRenderedPageBreak/>
+        <w:t>Zustand „</w:t>
+      </w:r>
+      <w:proofErr w:type="spellStart"/>
+      <w:r>
+        <w:t>WaitingForMsg</w:t>
+      </w:r>
+      <w:proofErr w:type="spellEnd"/>
+      <w:r>
+        <w:t>“, dabei wird der Exit-Code ausgeführt, der das Paket „</w:t>
+      </w:r>
+      <w:proofErr w:type="spellStart"/>
+      <w:r>
+        <w:t>transferredMsg</w:t>
+      </w:r>
+      <w:proofErr w:type="spellEnd"/>
+      <w:r>
+        <w:t xml:space="preserve">“ an </w:t>
+      </w:r>
+      <w:proofErr w:type="spellStart"/>
+      <w:r>
+        <w:t>Toc</w:t>
+      </w:r>
+      <w:proofErr w:type="spellEnd"/>
+      <w:r>
+        <w:t xml:space="preserve"> versendet. Danach wartet die FSM in de</w:t>
+      </w:r>
+      <w:r>
+        <w:rPr>
+          <w:color w:val="000000" w:themeColor="text1"/>
+        </w:rPr>
+        <w:t xml:space="preserve">m </w:t>
+      </w:r>
+      <w:r>
+        <w:t>„</w:t>
+      </w:r>
+      <w:proofErr w:type="spellStart"/>
+      <w:r>
+        <w:t>WaitingForMsg</w:t>
+      </w:r>
+      <w:proofErr w:type="spellEnd"/>
+      <w:r>
+        <w:t>“ Zustand so lange bis, das Paket „</w:t>
+      </w:r>
+      <w:proofErr w:type="spellStart"/>
+      <w:r>
+        <w:t>transferredMsg</w:t>
+      </w:r>
+      <w:proofErr w:type="spellEnd"/>
+      <w:r>
+        <w:t xml:space="preserve">“ von </w:t>
+      </w:r>
+      <w:proofErr w:type="spellStart"/>
+      <w:r>
+        <w:t>Toc</w:t>
+      </w:r>
+      <w:proofErr w:type="spellEnd"/>
+      <w:r>
+        <w:t xml:space="preserve"> wieder ankommt. Erst dann wechselt die FSM in dem „</w:t>
+      </w:r>
+      <w:proofErr w:type="spellStart"/>
+      <w:r>
+        <w:t>ReceivingMsg</w:t>
+      </w:r>
+      <w:proofErr w:type="spellEnd"/>
+      <w:r>
+        <w:t>“ Zustand. Nachdem das Paket erhalten wurde, wechselt die FSM wieder in de</w:t>
+      </w:r>
+      <w:r>
+        <w:rPr>
+          <w:color w:val="000000" w:themeColor="text1"/>
+        </w:rPr>
+        <w:t>m</w:t>
+      </w:r>
+      <w:r>
+        <w:t xml:space="preserve"> Startzustand und wiederholt den vorherigen Ablauf.</w:t>
+      </w:r>
+    </w:p>
+    <w:p>
+      <w:pPr>
+        <w:pStyle w:val="Untertitel-antiverzeichnis"/>
+      </w:pPr>
+      <w:r>
+        <w:t>XML-Code des FSM-Diagramms</w:t>
+      </w:r>
+    </w:p>
+    <w:p>
+      <w:pPr>
         <w:rPr>
           <w:color w:val="FF0000"/>
-        </w:rPr>
-        <w:t>m</w:t>
-      </w:r>
-      <w:r>
-        <w:t xml:space="preserve"> „SendingMsg“ Zustand, der ohne Bedingung (Guard) in de</w:t>
+          <w:sz w:val="20"/>
+        </w:rPr>
+      </w:pPr>
+      <w:r>
+        <w:t xml:space="preserve">Im vorigen Abschnitt wurde </w:t>
+      </w:r>
+      <w:r>
+        <w:t>das</w:t>
+      </w:r>
+      <w:r>
+        <w:t xml:space="preserve"> FSM-Diagramm </w:t>
+      </w:r>
+      <w:r>
+        <w:t>des Knotens Tic</w:t>
+      </w:r>
+      <w:r>
+        <w:t xml:space="preserve"> mit dem FSM-Editor gezeichnet. </w:t>
+      </w:r>
+      <w:r>
+        <w:t>Dabei hinterlegt der FSM-Editor ein XML-File. In d</w:t>
+      </w:r>
+      <w:r>
+        <w:t xml:space="preserve">iesem Abschnitt wird der Aufbau </w:t>
+      </w:r>
+      <w:r>
+        <w:t>dieses</w:t>
+      </w:r>
+      <w:r>
+        <w:t xml:space="preserve"> XML-Files erläutert.</w:t>
+      </w:r>
+      <w:r>
+        <w:t xml:space="preserve"> „, </w:t>
       </w:r>
       <w:r>
         <w:rPr>
           <w:color w:val="FF0000"/>
-        </w:rPr>
-        <w:t>n</w:t>
-      </w:r>
-      <w:r>
-        <w:t xml:space="preserve"> nächsten Zustand </w:t>
-      </w:r>
-      <w:r>
-        <w:t xml:space="preserve">„WaitingForMsg“ </w:t>
-      </w:r>
-      <w:r>
-        <w:t xml:space="preserve">wechselt und beim </w:t>
-      </w:r>
-      <w:r>
-        <w:lastRenderedPageBreak/>
-        <w:t>Verlassen</w:t>
-      </w:r>
-      <w:r>
-        <w:t>, wird</w:t>
-      </w:r>
-      <w:r>
-        <w:t xml:space="preserve"> das Paket „transferredMsg“ an Toc versendet</w:t>
-      </w:r>
-      <w:r>
-        <w:t>. Danach wartet die FSM in de</w:t>
+          <w:sz w:val="20"/>
+        </w:rPr>
+        <w:t>dessen</w:t>
       </w:r>
       <w:r>
         <w:rPr>
           <w:color w:val="FF0000"/>
-        </w:rPr>
-        <w:t>m</w:t>
-      </w:r>
-      <w:r>
-        <w:t xml:space="preserve"> „WaitingForMsg“ Zustand so lange bis</w:t>
-      </w:r>
-      <w:r>
-        <w:t>,</w:t>
-      </w:r>
-      <w:r>
-        <w:t xml:space="preserve"> das Paket „transferredMsg“ von Toc </w:t>
-      </w:r>
-      <w:r>
-        <w:t xml:space="preserve">wieder </w:t>
-      </w:r>
-      <w:r>
-        <w:t>ankommt</w:t>
-      </w:r>
-      <w:r>
-        <w:t>. E</w:t>
-      </w:r>
-      <w:r>
-        <w:t>rst dann wechselt die FSM in dem „ReceivingMsg“</w:t>
-      </w:r>
-      <w:r>
-        <w:t xml:space="preserve"> Zustand</w:t>
-      </w:r>
-      <w:r>
-        <w:t>. Nachdem das Paket erhalten wurde, wechselt die FSM wieder in de</w:t>
+          <w:sz w:val="20"/>
+        </w:rPr>
+        <w:t>/deren</w:t>
       </w:r>
       <w:r>
         <w:rPr>
           <w:color w:val="FF0000"/>
-        </w:rPr>
-        <w:t>n</w:t>
-      </w:r>
-      <w:r>
-        <w:t xml:space="preserve"> Startzustand und wiederholt den </w:t>
-      </w:r>
-      <w:r>
-        <w:t xml:space="preserve">vorigen </w:t>
-      </w:r>
-      <w:r>
-        <w:t>Ablauf nochmal.</w:t>
-      </w:r>
-    </w:p>
-    <w:p>
-      <w:pPr>
-        <w:pStyle w:val="Untertitel-antiverzeichnis"/>
-      </w:pPr>
-      <w:r>
-        <w:t>XML-Code des FSM-Diagramms</w:t>
-      </w:r>
-    </w:p>
-    <w:p>
-      <w:r>
-        <w:t xml:space="preserve">Im vorigen Abschnitt wurde </w:t>
-      </w:r>
-      <w:r>
-        <w:t>das</w:t>
-      </w:r>
-      <w:r>
-        <w:t xml:space="preserve"> FSM-Diagramm </w:t>
-      </w:r>
-      <w:r>
-        <w:t>des Knotens Tic</w:t>
-      </w:r>
-      <w:r>
-        <w:t xml:space="preserve"> mit dem FSM-Editor gezeichnet. </w:t>
-      </w:r>
-      <w:r>
-        <w:t>Dabei hinterlegt der FSM-Editor ein XML-File. In diesem Abschnitt wird der Aufbau eines solches XML-Files erläutert.</w:t>
-      </w:r>
-    </w:p>
-    <w:p>
-      <w:pPr>
-        <w:pStyle w:val="Untertitel-antiverzeichnis"/>
-      </w:pPr>
+          <w:sz w:val="20"/>
+        </w:rPr>
+        <w:t xml:space="preserve"> Aufbau in diesem Abschnitt erläutert wird.</w:t>
+      </w:r>
+    </w:p>
+    <w:p>
       <w:r>
         <w:rPr>
           <w:noProof/>
         </w:rPr>
         <w:drawing>
-          <wp:inline distT="0" distB="0" distL="0" distR="0" wp14:anchorId="4BF1AC01" wp14:editId="116076A9">
+          <wp:inline distT="0" distB="0" distL="0" distR="0" wp14:anchorId="1A03521B" wp14:editId="0C719AF9">
             <wp:extent cx="5757545" cy="5567045"/>
             <wp:effectExtent l="0" t="0" r="0" b="0"/>
             <wp:docPr id="3" name="Grafik 3" descr="C:\Users\User\Desktop\XMLLLLLLLLLLLLLLL.png"/>
@@ -3088,6 +3309,31 @@
     </w:p>
     <w:p>
       <w:pPr>
+        <w:pStyle w:val="Beschriftung"/>
+        <w:jc w:val="left"/>
+      </w:pPr>
+      <w:bookmarkStart w:id="17" w:name="_Toc433720859"/>
+      <w:r>
+        <w:t xml:space="preserve">Abbildung </w:t>
+      </w:r>
+      <w:fldSimple w:instr=" SEQ Abbildung \* ARABIC ">
+        <w:r>
+          <w:rPr>
+            <w:noProof/>
+          </w:rPr>
+          <w:t>5</w:t>
+        </w:r>
+      </w:fldSimple>
+      <w:r>
+        <w:t xml:space="preserve">: XML-Code des FSM-Diagramms </w:t>
+      </w:r>
+      <w:r>
+        <w:t>"Tic"</w:t>
+      </w:r>
+      <w:bookmarkEnd w:id="17"/>
+    </w:p>
+    <w:p>
+      <w:pPr>
         <w:pStyle w:val="Untertitel-antiverzeichnis"/>
         <w:sectPr>
           <w:pgSz w:w="11906" w:h="16838"/>
@@ -3098,32 +3344,1100 @@
       </w:pPr>
     </w:p>
     <w:p>
-      <w:pPr>
-        <w:pStyle w:val="Untertitel-antiverzeichnis"/>
-      </w:pPr>
       <w:r>
         <w:lastRenderedPageBreak/>
-        <w:t xml:space="preserve">XSLT-Stylesheet </w:t>
-      </w:r>
-    </w:p>
-    <w:p/>
-    <w:p>
+        <w:t>Jedes XML-</w:t>
+      </w:r>
+      <w:r>
+        <w:t>File</w:t>
+      </w:r>
+      <w:r>
+        <w:t xml:space="preserve"> beginnt mit einem Wurzelknoten. </w:t>
+      </w:r>
+      <w:r>
+        <w:t xml:space="preserve">Wie in Abbildung 5 zu sehen ist, </w:t>
+      </w:r>
+      <w:r>
+        <w:t>entspricht</w:t>
+      </w:r>
       <w:r>
         <w:t xml:space="preserve"> </w:t>
       </w:r>
       <w:r>
-        <w:t>(siehe Abschnitt</w:t>
-      </w:r>
-      <w:r>
-        <w:t xml:space="preserve"> 3.1</w:t>
-      </w:r>
-      <w:r>
-        <w:t xml:space="preserve"> auf Seite 32) </w:t>
-      </w:r>
-    </w:p>
-    <w:p/>
-    <w:p>
-      <w:pPr>
+        <w:t xml:space="preserve">es in diesem Fall der </w:t>
+      </w:r>
+      <w:r>
+        <w:t>&lt;</w:t>
+      </w:r>
+      <w:proofErr w:type="spellStart"/>
+      <w:r>
+        <w:t>fsm:FSM</w:t>
+      </w:r>
+      <w:proofErr w:type="spellEnd"/>
+      <w:r>
+        <w:t>&gt;</w:t>
+      </w:r>
+      <w:r>
+        <w:t xml:space="preserve"> Knoten</w:t>
+      </w:r>
+      <w:r>
+        <w:t xml:space="preserve">. Aus Sicht </w:t>
+      </w:r>
+      <w:r>
+        <w:rPr>
+          <w:color w:val="FF0000"/>
+        </w:rPr>
+        <w:t xml:space="preserve">des Knotens </w:t>
+      </w:r>
+      <w:r>
+        <w:t>&lt;</w:t>
+      </w:r>
+      <w:r>
+        <w:rPr>
+          <w:rFonts w:ascii="Consolas" w:hAnsi="Consolas" w:cs="Consolas"/>
+          <w:sz w:val="18"/>
+          <w:szCs w:val="18"/>
+        </w:rPr>
+        <w:t>State</w:t>
+      </w:r>
+      <w:r>
+        <w:t>&gt; bzw. &lt;</w:t>
+      </w:r>
+      <w:proofErr w:type="spellStart"/>
+      <w:r>
+        <w:rPr>
+          <w:rFonts w:ascii="Consolas" w:hAnsi="Consolas" w:cs="Consolas"/>
+          <w:sz w:val="18"/>
+          <w:szCs w:val="18"/>
+        </w:rPr>
+        <w:t>initialState</w:t>
+      </w:r>
+      <w:proofErr w:type="spellEnd"/>
+      <w:r>
+        <w:t>&gt; ist der Knoten &lt;</w:t>
+      </w:r>
+      <w:proofErr w:type="spellStart"/>
+      <w:r>
+        <w:rPr>
+          <w:rFonts w:ascii="Consolas" w:hAnsi="Consolas" w:cs="Consolas"/>
+          <w:sz w:val="18"/>
+          <w:szCs w:val="18"/>
+        </w:rPr>
+        <w:t>fsm:FSM</w:t>
+      </w:r>
+      <w:proofErr w:type="spellEnd"/>
+      <w:r>
+        <w:t>&gt; der Elternknoten</w:t>
+      </w:r>
+      <w:r>
+        <w:t>. Die Knoten &lt;</w:t>
+      </w:r>
+      <w:proofErr w:type="spellStart"/>
+      <w:r>
+        <w:t>state</w:t>
+      </w:r>
+      <w:proofErr w:type="spellEnd"/>
+      <w:r>
+        <w:t>&gt; und &lt;</w:t>
+      </w:r>
+      <w:proofErr w:type="spellStart"/>
+      <w:r>
+        <w:t>initalState</w:t>
+      </w:r>
+      <w:proofErr w:type="spellEnd"/>
+      <w:r>
+        <w:t xml:space="preserve">&gt; können wiederum untergeordnete Knoten (Attribute bzw. Elemente) haben. Da das XML-File auch </w:t>
+      </w:r>
+      <w:r>
+        <w:t>Daten</w:t>
+      </w:r>
+      <w:r>
+        <w:t xml:space="preserve"> </w:t>
+      </w:r>
+      <w:r>
+        <w:t>hält</w:t>
+      </w:r>
+      <w:r>
+        <w:t xml:space="preserve">, die für die Transformation </w:t>
+      </w:r>
+      <w:r>
+        <w:t>nicht relevant</w:t>
+      </w:r>
+      <w:r>
+        <w:t xml:space="preserve"> </w:t>
+      </w:r>
+      <w:r>
+        <w:t>sind</w:t>
+      </w:r>
+      <w:r>
+        <w:t xml:space="preserve">, </w:t>
+      </w:r>
+      <w:r>
+        <w:t xml:space="preserve">werden die relevanten Daten in Abbildung 6 als </w:t>
+      </w:r>
+      <w:r>
+        <w:t>eine</w:t>
+      </w:r>
+      <w:r>
+        <w:t xml:space="preserve"> Baumstruktur </w:t>
+      </w:r>
+      <w:r>
+        <w:t xml:space="preserve">verständlicher </w:t>
+      </w:r>
+      <w:r>
+        <w:t>dargestellt.</w:t>
+      </w:r>
+    </w:p>
+    <w:p>
+      <w:r>
+        <w:t xml:space="preserve">Der Knoten </w:t>
+      </w:r>
+      <w:r>
+        <w:rPr>
+          <w:rFonts w:ascii="Consolas" w:hAnsi="Consolas" w:cs="Consolas"/>
+          <w:sz w:val="18"/>
+          <w:szCs w:val="18"/>
+        </w:rPr>
+        <w:t>&lt;</w:t>
+      </w:r>
+      <w:proofErr w:type="spellStart"/>
+      <w:r>
+        <w:rPr>
+          <w:rFonts w:ascii="Consolas" w:hAnsi="Consolas" w:cs="Consolas"/>
+          <w:sz w:val="18"/>
+          <w:szCs w:val="18"/>
+        </w:rPr>
+        <w:t>state</w:t>
+      </w:r>
+      <w:proofErr w:type="spellEnd"/>
+      <w:r>
+        <w:rPr>
+          <w:rFonts w:ascii="Consolas" w:hAnsi="Consolas" w:cs="Consolas"/>
+          <w:sz w:val="18"/>
+          <w:szCs w:val="18"/>
+        </w:rPr>
+        <w:t>&gt;</w:t>
+      </w:r>
+      <w:r>
+        <w:t xml:space="preserve"> hat sechs unter</w:t>
+      </w:r>
+      <w:r>
+        <w:t>geordnete Knoten</w:t>
+      </w:r>
+      <w:r>
+        <w:t xml:space="preserve"> </w:t>
+      </w:r>
+      <w:r>
+        <w:t>(Attribute bzw. Elemente</w:t>
+      </w:r>
+      <w:r>
+        <w:t>)</w:t>
+      </w:r>
+      <w:r>
+        <w:t>,</w:t>
+      </w:r>
+      <w:r>
+        <w:t xml:space="preserve"> die für die </w:t>
+      </w:r>
+      <w:r>
+        <w:t>Transformation</w:t>
+      </w:r>
+      <w:r>
+        <w:t xml:space="preserve"> relevant sind,</w:t>
+      </w:r>
+      <w:r>
+        <w:t xml:space="preserve"> nämlich:</w:t>
+      </w:r>
+      <w:r>
+        <w:t xml:space="preserve"> </w:t>
+      </w:r>
+    </w:p>
+    <w:p>
+      <w:pPr>
+        <w:pStyle w:val="Listenabsatz"/>
+        <w:numPr>
+          <w:ilvl w:val="0"/>
+          <w:numId w:val="5"/>
+        </w:numPr>
+        <w:spacing w:before="0" w:after="200" w:line="276" w:lineRule="auto"/>
+        <w:ind w:left="567" w:right="567"/>
+        <w:rPr>
+          <w:szCs w:val="24"/>
+        </w:rPr>
+      </w:pPr>
+      <w:r>
+        <w:rPr>
+          <w:szCs w:val="24"/>
+        </w:rPr>
+        <w:t xml:space="preserve">Attribut </w:t>
+      </w:r>
+      <w:r>
+        <w:rPr>
+          <w:rFonts w:ascii="Consolas" w:hAnsi="Consolas" w:cs="Consolas"/>
+          <w:sz w:val="18"/>
+          <w:szCs w:val="18"/>
+        </w:rPr>
+        <w:t>&lt;</w:t>
+      </w:r>
+      <w:proofErr w:type="spellStart"/>
+      <w:r>
+        <w:rPr>
+          <w:rFonts w:ascii="Consolas" w:hAnsi="Consolas" w:cs="Consolas"/>
+          <w:sz w:val="18"/>
+          <w:szCs w:val="18"/>
+        </w:rPr>
+        <w:t>xmi:type</w:t>
+      </w:r>
+      <w:proofErr w:type="spellEnd"/>
+      <w:r>
+        <w:rPr>
+          <w:rFonts w:ascii="Consolas" w:hAnsi="Consolas" w:cs="Consolas"/>
+          <w:sz w:val="18"/>
+          <w:szCs w:val="18"/>
+        </w:rPr>
+        <w:t>&gt;</w:t>
+      </w:r>
+      <w:r>
+        <w:rPr>
+          <w:szCs w:val="24"/>
+        </w:rPr>
+        <w:t>: Um welchen Zustandstyp es sich handelt (</w:t>
+      </w:r>
+      <w:proofErr w:type="spellStart"/>
+      <w:r>
+        <w:rPr>
+          <w:szCs w:val="24"/>
+        </w:rPr>
+        <w:t>Steady</w:t>
+      </w:r>
+      <w:proofErr w:type="spellEnd"/>
+      <w:r>
+        <w:rPr>
+          <w:szCs w:val="24"/>
+        </w:rPr>
+        <w:t>, Transient).</w:t>
+      </w:r>
+    </w:p>
+    <w:p>
+      <w:pPr>
+        <w:pStyle w:val="Listenabsatz"/>
+        <w:numPr>
+          <w:ilvl w:val="0"/>
+          <w:numId w:val="5"/>
+        </w:numPr>
+        <w:spacing w:before="0" w:after="200" w:line="276" w:lineRule="auto"/>
+        <w:ind w:left="567" w:right="567"/>
+        <w:rPr>
+          <w:szCs w:val="24"/>
+        </w:rPr>
+      </w:pPr>
+      <w:r>
+        <w:rPr>
+          <w:szCs w:val="24"/>
+        </w:rPr>
+        <w:t xml:space="preserve">Attribut </w:t>
+      </w:r>
+      <w:r>
+        <w:rPr>
+          <w:rFonts w:ascii="Consolas" w:hAnsi="Consolas" w:cs="Consolas"/>
+          <w:sz w:val="18"/>
+          <w:szCs w:val="18"/>
+        </w:rPr>
+        <w:t>&lt;</w:t>
+      </w:r>
+      <w:proofErr w:type="spellStart"/>
+      <w:r>
+        <w:rPr>
+          <w:rFonts w:ascii="Consolas" w:hAnsi="Consolas" w:cs="Consolas"/>
+          <w:sz w:val="18"/>
+          <w:szCs w:val="18"/>
+        </w:rPr>
+        <w:t>xmi:id</w:t>
+      </w:r>
+      <w:proofErr w:type="spellEnd"/>
+      <w:r>
+        <w:rPr>
+          <w:rFonts w:ascii="Consolas" w:hAnsi="Consolas" w:cs="Consolas"/>
+          <w:sz w:val="18"/>
+          <w:szCs w:val="18"/>
+        </w:rPr>
+        <w:t>&gt;</w:t>
+      </w:r>
+      <w:r>
+        <w:rPr>
+          <w:szCs w:val="24"/>
+        </w:rPr>
+        <w:t>: Eine eindeutige generierte ID für jeden Zustand.</w:t>
+      </w:r>
+    </w:p>
+    <w:p>
+      <w:pPr>
+        <w:pStyle w:val="Listenabsatz"/>
+        <w:numPr>
+          <w:ilvl w:val="0"/>
+          <w:numId w:val="5"/>
+        </w:numPr>
+        <w:spacing w:before="0" w:after="200" w:line="276" w:lineRule="auto"/>
+        <w:ind w:left="567" w:right="567"/>
+        <w:rPr>
+          <w:szCs w:val="24"/>
+        </w:rPr>
+      </w:pPr>
+      <w:r>
+        <w:rPr>
+          <w:szCs w:val="24"/>
+        </w:rPr>
+        <w:t xml:space="preserve">Attribut </w:t>
+      </w:r>
+      <w:r>
+        <w:rPr>
+          <w:rFonts w:ascii="Consolas" w:hAnsi="Consolas" w:cs="Consolas"/>
+          <w:sz w:val="18"/>
+          <w:szCs w:val="18"/>
+        </w:rPr>
+        <w:t>&lt;</w:t>
+      </w:r>
+      <w:proofErr w:type="spellStart"/>
+      <w:r>
+        <w:rPr>
+          <w:rFonts w:ascii="Consolas" w:hAnsi="Consolas" w:cs="Consolas"/>
+          <w:sz w:val="18"/>
+          <w:szCs w:val="18"/>
+        </w:rPr>
+        <w:t>name</w:t>
+      </w:r>
+      <w:proofErr w:type="spellEnd"/>
+      <w:r>
+        <w:rPr>
+          <w:rFonts w:ascii="Consolas" w:hAnsi="Consolas" w:cs="Consolas"/>
+          <w:sz w:val="18"/>
+          <w:szCs w:val="18"/>
+        </w:rPr>
+        <w:t>&gt;</w:t>
+      </w:r>
+      <w:r>
+        <w:rPr>
+          <w:szCs w:val="24"/>
+        </w:rPr>
+        <w:t>: Zustandsname.</w:t>
+      </w:r>
+    </w:p>
+    <w:p>
+      <w:pPr>
+        <w:pStyle w:val="Listenabsatz"/>
+        <w:numPr>
+          <w:ilvl w:val="0"/>
+          <w:numId w:val="5"/>
+        </w:numPr>
+        <w:spacing w:before="0" w:after="200" w:line="276" w:lineRule="auto"/>
+        <w:ind w:left="567" w:right="567"/>
+        <w:rPr>
+          <w:szCs w:val="24"/>
+        </w:rPr>
+      </w:pPr>
+      <w:r>
+        <w:rPr>
+          <w:szCs w:val="24"/>
+        </w:rPr>
+        <w:t xml:space="preserve">Element </w:t>
+      </w:r>
+      <w:r>
+        <w:rPr>
+          <w:rFonts w:ascii="Consolas" w:hAnsi="Consolas" w:cs="Consolas"/>
+          <w:sz w:val="18"/>
+          <w:szCs w:val="18"/>
+        </w:rPr>
+        <w:t>&lt;</w:t>
+      </w:r>
+      <w:proofErr w:type="spellStart"/>
+      <w:r>
+        <w:rPr>
+          <w:rFonts w:ascii="Consolas" w:hAnsi="Consolas" w:cs="Consolas"/>
+          <w:sz w:val="18"/>
+          <w:szCs w:val="18"/>
+        </w:rPr>
+        <w:t>outTrans</w:t>
+      </w:r>
+      <w:proofErr w:type="spellEnd"/>
+      <w:r>
+        <w:rPr>
+          <w:rFonts w:ascii="Consolas" w:hAnsi="Consolas" w:cs="Consolas"/>
+          <w:sz w:val="18"/>
+          <w:szCs w:val="18"/>
+        </w:rPr>
+        <w:t>&gt;</w:t>
+      </w:r>
+      <w:r>
+        <w:rPr>
+          <w:szCs w:val="24"/>
+        </w:rPr>
+        <w:t xml:space="preserve"> das wiederum </w:t>
+      </w:r>
+      <w:r>
+        <w:rPr>
+          <w:szCs w:val="24"/>
+        </w:rPr>
+        <w:t>drei relevante</w:t>
+      </w:r>
+      <w:r>
+        <w:rPr>
+          <w:szCs w:val="24"/>
+        </w:rPr>
+        <w:t xml:space="preserve"> </w:t>
+      </w:r>
+      <w:r>
+        <w:rPr>
+          <w:szCs w:val="24"/>
+        </w:rPr>
+        <w:t>Attribute</w:t>
+      </w:r>
+      <w:r>
+        <w:rPr>
+          <w:szCs w:val="24"/>
+        </w:rPr>
+        <w:t xml:space="preserve"> hat:</w:t>
+      </w:r>
+    </w:p>
+    <w:p>
+      <w:pPr>
+        <w:pStyle w:val="Listenabsatz"/>
+        <w:numPr>
+          <w:ilvl w:val="1"/>
+          <w:numId w:val="5"/>
+        </w:numPr>
+        <w:spacing w:before="0" w:after="200" w:line="276" w:lineRule="auto"/>
+        <w:ind w:left="851" w:right="567" w:hanging="284"/>
+        <w:rPr>
+          <w:szCs w:val="24"/>
+        </w:rPr>
+      </w:pPr>
+      <w:r>
+        <w:rPr>
+          <w:szCs w:val="24"/>
+        </w:rPr>
+        <w:t xml:space="preserve">Attribut </w:t>
+      </w:r>
+      <w:r>
+        <w:rPr>
+          <w:rFonts w:ascii="Consolas" w:hAnsi="Consolas" w:cs="Consolas"/>
+          <w:sz w:val="18"/>
+          <w:szCs w:val="18"/>
+        </w:rPr>
+        <w:t>&lt;</w:t>
+      </w:r>
+      <w:proofErr w:type="spellStart"/>
+      <w:r>
+        <w:rPr>
+          <w:rFonts w:ascii="Consolas" w:hAnsi="Consolas" w:cs="Consolas"/>
+          <w:sz w:val="18"/>
+          <w:szCs w:val="18"/>
+        </w:rPr>
+        <w:t>target</w:t>
+      </w:r>
+      <w:proofErr w:type="spellEnd"/>
+      <w:r>
+        <w:rPr>
+          <w:rFonts w:ascii="Consolas" w:hAnsi="Consolas" w:cs="Consolas"/>
+          <w:sz w:val="18"/>
+          <w:szCs w:val="18"/>
+        </w:rPr>
+        <w:t>&gt;:</w:t>
+      </w:r>
+      <w:r>
+        <w:rPr>
+          <w:szCs w:val="24"/>
+        </w:rPr>
+        <w:t xml:space="preserve"> ID </w:t>
+      </w:r>
+      <w:r>
+        <w:rPr>
+          <w:iCs/>
+          <w:szCs w:val="24"/>
+        </w:rPr>
+        <w:t>des Ziel</w:t>
+      </w:r>
+      <w:r>
+        <w:rPr>
+          <w:szCs w:val="24"/>
+        </w:rPr>
+        <w:t>-</w:t>
+      </w:r>
+      <w:r>
+        <w:rPr>
+          <w:iCs/>
+          <w:szCs w:val="24"/>
+        </w:rPr>
+        <w:t>Zustandes.</w:t>
+      </w:r>
+    </w:p>
+    <w:p>
+      <w:pPr>
+        <w:pStyle w:val="Listenabsatz"/>
+        <w:numPr>
+          <w:ilvl w:val="1"/>
+          <w:numId w:val="5"/>
+        </w:numPr>
+        <w:spacing w:before="0" w:after="200" w:line="276" w:lineRule="auto"/>
+        <w:ind w:left="851" w:right="567" w:hanging="284"/>
+        <w:rPr>
+          <w:szCs w:val="24"/>
+        </w:rPr>
+      </w:pPr>
+      <w:r>
+        <w:rPr>
+          <w:szCs w:val="24"/>
+        </w:rPr>
+        <w:t xml:space="preserve">Attribut </w:t>
+      </w:r>
+      <w:r>
+        <w:rPr>
+          <w:rFonts w:ascii="Consolas" w:hAnsi="Consolas" w:cs="Consolas"/>
+          <w:sz w:val="18"/>
+          <w:szCs w:val="18"/>
+        </w:rPr>
+        <w:t>&lt;</w:t>
+      </w:r>
+      <w:proofErr w:type="spellStart"/>
+      <w:r>
+        <w:rPr>
+          <w:rFonts w:ascii="Consolas" w:hAnsi="Consolas" w:cs="Consolas"/>
+          <w:sz w:val="18"/>
+          <w:szCs w:val="18"/>
+        </w:rPr>
+        <w:t>Effect</w:t>
+      </w:r>
+      <w:proofErr w:type="spellEnd"/>
+      <w:r>
+        <w:rPr>
+          <w:rFonts w:ascii="Consolas" w:hAnsi="Consolas" w:cs="Consolas"/>
+          <w:sz w:val="18"/>
+          <w:szCs w:val="18"/>
+        </w:rPr>
+        <w:t>&gt;:</w:t>
+      </w:r>
+      <w:r>
+        <w:rPr>
+          <w:szCs w:val="24"/>
+        </w:rPr>
+        <w:t xml:space="preserve"> Übergangseffekt.</w:t>
+      </w:r>
+    </w:p>
+    <w:p>
+      <w:pPr>
+        <w:pStyle w:val="Listenabsatz"/>
+        <w:numPr>
+          <w:ilvl w:val="1"/>
+          <w:numId w:val="5"/>
+        </w:numPr>
+        <w:spacing w:before="0" w:after="200" w:line="276" w:lineRule="auto"/>
+        <w:ind w:left="851" w:right="567" w:hanging="284"/>
+        <w:rPr>
+          <w:szCs w:val="24"/>
+        </w:rPr>
+      </w:pPr>
+      <w:r>
+        <w:rPr>
+          <w:szCs w:val="24"/>
+        </w:rPr>
+        <w:t xml:space="preserve">Attribut </w:t>
+      </w:r>
+      <w:r>
+        <w:rPr>
+          <w:rFonts w:ascii="Consolas" w:hAnsi="Consolas" w:cs="Consolas"/>
+          <w:sz w:val="18"/>
+          <w:szCs w:val="18"/>
+        </w:rPr>
+        <w:t>&lt;</w:t>
+      </w:r>
+      <w:proofErr w:type="spellStart"/>
+      <w:r>
+        <w:rPr>
+          <w:rFonts w:ascii="Consolas" w:hAnsi="Consolas" w:cs="Consolas"/>
+          <w:sz w:val="18"/>
+          <w:szCs w:val="18"/>
+        </w:rPr>
+        <w:t>Guard</w:t>
+      </w:r>
+      <w:proofErr w:type="spellEnd"/>
+      <w:r>
+        <w:rPr>
+          <w:rFonts w:ascii="Consolas" w:hAnsi="Consolas" w:cs="Consolas"/>
+          <w:sz w:val="18"/>
+          <w:szCs w:val="18"/>
+        </w:rPr>
+        <w:t>&gt;:</w:t>
+      </w:r>
+      <w:r>
+        <w:rPr>
+          <w:szCs w:val="24"/>
+        </w:rPr>
+        <w:t xml:space="preserve"> Eine Transition kann nur durchlaufen werden, wenn der Wächterausdruck „</w:t>
+      </w:r>
+      <w:proofErr w:type="spellStart"/>
+      <w:r>
+        <w:rPr>
+          <w:szCs w:val="24"/>
+        </w:rPr>
+        <w:t>Guard</w:t>
+      </w:r>
+      <w:proofErr w:type="spellEnd"/>
+      <w:r>
+        <w:rPr>
+          <w:szCs w:val="24"/>
+        </w:rPr>
+        <w:t>“ wahr ist.</w:t>
+      </w:r>
+    </w:p>
+    <w:p>
+      <w:pPr>
+        <w:pStyle w:val="Listenabsatz"/>
+        <w:numPr>
+          <w:ilvl w:val="0"/>
+          <w:numId w:val="5"/>
+        </w:numPr>
+        <w:spacing w:before="0" w:after="200" w:line="276" w:lineRule="auto"/>
+        <w:ind w:left="567" w:right="567"/>
+        <w:rPr>
+          <w:szCs w:val="24"/>
+        </w:rPr>
+      </w:pPr>
+      <w:r>
+        <w:rPr>
+          <w:szCs w:val="24"/>
+        </w:rPr>
+        <w:t xml:space="preserve">Element </w:t>
+      </w:r>
+      <w:r>
+        <w:rPr>
+          <w:rFonts w:ascii="Consolas" w:hAnsi="Consolas" w:cs="Consolas"/>
+          <w:sz w:val="18"/>
+          <w:szCs w:val="18"/>
+        </w:rPr>
+        <w:t>&lt;</w:t>
+      </w:r>
+      <w:proofErr w:type="spellStart"/>
+      <w:r>
+        <w:rPr>
+          <w:rFonts w:ascii="Consolas" w:hAnsi="Consolas" w:cs="Consolas"/>
+          <w:sz w:val="18"/>
+          <w:szCs w:val="18"/>
+        </w:rPr>
+        <w:t>entry</w:t>
+      </w:r>
+      <w:proofErr w:type="spellEnd"/>
+      <w:r>
+        <w:rPr>
+          <w:rFonts w:ascii="Consolas" w:hAnsi="Consolas" w:cs="Consolas"/>
+          <w:sz w:val="18"/>
+          <w:szCs w:val="18"/>
+        </w:rPr>
+        <w:t>&gt;</w:t>
+      </w:r>
+      <w:r>
+        <w:rPr>
+          <w:szCs w:val="24"/>
+        </w:rPr>
+        <w:t xml:space="preserve"> der wiederum </w:t>
+      </w:r>
+      <w:r>
+        <w:rPr>
+          <w:szCs w:val="24"/>
+        </w:rPr>
+        <w:t xml:space="preserve">ein relevantes Attribut </w:t>
+      </w:r>
+      <w:r>
+        <w:rPr>
+          <w:color w:val="FF0000"/>
+          <w:szCs w:val="24"/>
+        </w:rPr>
+        <w:t>hält</w:t>
+      </w:r>
+      <w:r>
+        <w:rPr>
+          <w:szCs w:val="24"/>
+        </w:rPr>
+        <w:t>:</w:t>
+      </w:r>
+    </w:p>
+    <w:p>
+      <w:pPr>
+        <w:pStyle w:val="Listenabsatz"/>
+        <w:numPr>
+          <w:ilvl w:val="1"/>
+          <w:numId w:val="5"/>
+        </w:numPr>
+        <w:spacing w:before="0" w:after="200" w:line="276" w:lineRule="auto"/>
+        <w:ind w:left="851" w:right="567" w:hanging="284"/>
+        <w:rPr>
+          <w:szCs w:val="24"/>
+        </w:rPr>
+      </w:pPr>
+      <w:r>
+        <w:rPr>
+          <w:szCs w:val="24"/>
+        </w:rPr>
+        <w:t xml:space="preserve">Attribut </w:t>
+      </w:r>
+      <w:r>
+        <w:rPr>
+          <w:rFonts w:ascii="Consolas" w:hAnsi="Consolas" w:cs="Consolas"/>
+          <w:sz w:val="18"/>
+          <w:szCs w:val="18"/>
+        </w:rPr>
+        <w:t>&lt;</w:t>
+      </w:r>
+      <w:proofErr w:type="spellStart"/>
+      <w:r>
+        <w:rPr>
+          <w:rFonts w:ascii="Consolas" w:hAnsi="Consolas" w:cs="Consolas"/>
+          <w:sz w:val="18"/>
+          <w:szCs w:val="18"/>
+        </w:rPr>
+        <w:t>entryLabel</w:t>
+      </w:r>
+      <w:proofErr w:type="spellEnd"/>
+      <w:r>
+        <w:rPr>
+          <w:rFonts w:ascii="Consolas" w:hAnsi="Consolas" w:cs="Consolas"/>
+          <w:sz w:val="18"/>
+          <w:szCs w:val="18"/>
+        </w:rPr>
+        <w:t>&gt;:</w:t>
+      </w:r>
+      <w:r>
+        <w:rPr>
+          <w:szCs w:val="24"/>
+        </w:rPr>
+        <w:t xml:space="preserve"> Aktionen die beim Eintreten eines Zustandes stattfinden.</w:t>
+      </w:r>
+    </w:p>
+    <w:p>
+      <w:pPr>
+        <w:pStyle w:val="Listenabsatz"/>
+        <w:numPr>
+          <w:ilvl w:val="0"/>
+          <w:numId w:val="5"/>
+        </w:numPr>
+        <w:spacing w:before="0" w:after="200" w:line="276" w:lineRule="auto"/>
+        <w:ind w:left="567" w:right="567"/>
+        <w:rPr>
+          <w:szCs w:val="24"/>
+        </w:rPr>
+      </w:pPr>
+      <w:r>
+        <w:rPr>
+          <w:szCs w:val="24"/>
+        </w:rPr>
+        <w:t xml:space="preserve">Element </w:t>
+      </w:r>
+      <w:r>
+        <w:rPr>
+          <w:rFonts w:ascii="Consolas" w:hAnsi="Consolas" w:cs="Consolas"/>
+          <w:sz w:val="18"/>
+          <w:szCs w:val="18"/>
+        </w:rPr>
+        <w:t>&lt;</w:t>
+      </w:r>
+      <w:proofErr w:type="spellStart"/>
+      <w:r>
+        <w:rPr>
+          <w:rFonts w:ascii="Consolas" w:hAnsi="Consolas" w:cs="Consolas"/>
+          <w:sz w:val="18"/>
+          <w:szCs w:val="18"/>
+        </w:rPr>
+        <w:t>exit</w:t>
+      </w:r>
+      <w:proofErr w:type="spellEnd"/>
+      <w:r>
+        <w:rPr>
+          <w:rFonts w:ascii="Consolas" w:hAnsi="Consolas" w:cs="Consolas"/>
+          <w:sz w:val="18"/>
+          <w:szCs w:val="18"/>
+        </w:rPr>
+        <w:t>&gt;</w:t>
+      </w:r>
+      <w:r>
+        <w:rPr>
+          <w:szCs w:val="24"/>
+        </w:rPr>
+        <w:t xml:space="preserve"> der </w:t>
+      </w:r>
+      <w:r>
+        <w:rPr>
+          <w:szCs w:val="24"/>
+        </w:rPr>
+        <w:t>auch ein relevantes Attribut hält:</w:t>
+      </w:r>
+    </w:p>
+    <w:p>
+      <w:pPr>
+        <w:pStyle w:val="Listenabsatz"/>
+        <w:numPr>
+          <w:ilvl w:val="1"/>
+          <w:numId w:val="5"/>
+        </w:numPr>
+        <w:spacing w:before="0" w:after="200" w:line="276" w:lineRule="auto"/>
+        <w:ind w:left="851" w:right="567" w:hanging="284"/>
+        <w:rPr>
+          <w:szCs w:val="24"/>
+        </w:rPr>
+      </w:pPr>
+      <w:r>
+        <w:rPr>
+          <w:szCs w:val="24"/>
+        </w:rPr>
+        <w:t xml:space="preserve">Attribut </w:t>
+      </w:r>
+      <w:r>
+        <w:rPr>
+          <w:rFonts w:ascii="Consolas" w:hAnsi="Consolas" w:cs="Consolas"/>
+          <w:sz w:val="18"/>
+          <w:szCs w:val="18"/>
+        </w:rPr>
+        <w:t>&lt;</w:t>
+      </w:r>
+      <w:proofErr w:type="spellStart"/>
+      <w:r>
+        <w:rPr>
+          <w:rFonts w:ascii="Consolas" w:hAnsi="Consolas" w:cs="Consolas"/>
+          <w:sz w:val="18"/>
+          <w:szCs w:val="18"/>
+        </w:rPr>
+        <w:t>exitLabel</w:t>
+      </w:r>
+      <w:proofErr w:type="spellEnd"/>
+      <w:r>
+        <w:rPr>
+          <w:rFonts w:ascii="Consolas" w:hAnsi="Consolas" w:cs="Consolas"/>
+          <w:sz w:val="18"/>
+          <w:szCs w:val="18"/>
+        </w:rPr>
+        <w:t>&gt;:</w:t>
+      </w:r>
+      <w:r>
+        <w:rPr>
+          <w:szCs w:val="24"/>
+        </w:rPr>
+        <w:t xml:space="preserve"> Aktionen die beim Verlass</w:t>
+      </w:r>
+      <w:r>
+        <w:rPr>
+          <w:szCs w:val="24"/>
+        </w:rPr>
+        <w:t>en eines Zustandes stattfinden.</w:t>
+      </w:r>
+    </w:p>
+    <w:p>
+      <w:pPr>
+        <w:spacing w:before="0" w:after="200" w:line="276" w:lineRule="auto"/>
+        <w:ind w:right="567"/>
+        <w:rPr>
+          <w:color w:val="FF0000"/>
+          <w:szCs w:val="24"/>
+        </w:rPr>
+      </w:pPr>
+      <w:r>
+        <w:rPr>
+          <w:color w:val="000000" w:themeColor="text1"/>
+          <w:szCs w:val="24"/>
+        </w:rPr>
+        <w:t xml:space="preserve">Bei einem </w:t>
+      </w:r>
+      <w:r>
+        <w:rPr>
+          <w:rFonts w:ascii="Consolas" w:hAnsi="Consolas" w:cs="Consolas"/>
+          <w:color w:val="000000" w:themeColor="text1"/>
+          <w:sz w:val="18"/>
+          <w:szCs w:val="18"/>
+        </w:rPr>
+        <w:t>&lt;</w:t>
+      </w:r>
+      <w:proofErr w:type="spellStart"/>
+      <w:r>
+        <w:rPr>
+          <w:rFonts w:ascii="Consolas" w:hAnsi="Consolas" w:cs="Consolas"/>
+          <w:color w:val="000000" w:themeColor="text1"/>
+          <w:sz w:val="18"/>
+          <w:szCs w:val="18"/>
+        </w:rPr>
+        <w:t>intialState</w:t>
+      </w:r>
+      <w:proofErr w:type="spellEnd"/>
+      <w:r>
+        <w:rPr>
+          <w:rFonts w:ascii="Consolas" w:hAnsi="Consolas" w:cs="Consolas"/>
+          <w:color w:val="000000" w:themeColor="text1"/>
+          <w:sz w:val="18"/>
+          <w:szCs w:val="18"/>
+        </w:rPr>
+        <w:t>&gt;</w:t>
+      </w:r>
+      <w:r>
+        <w:rPr>
+          <w:color w:val="000000" w:themeColor="text1"/>
+          <w:szCs w:val="24"/>
+        </w:rPr>
+        <w:t xml:space="preserve"> Knoten</w:t>
+      </w:r>
+      <w:r>
+        <w:rPr>
+          <w:color w:val="000000" w:themeColor="text1"/>
+          <w:szCs w:val="24"/>
+        </w:rPr>
+        <w:t xml:space="preserve"> </w:t>
+      </w:r>
+      <w:r>
+        <w:rPr>
+          <w:color w:val="FF0000"/>
+          <w:szCs w:val="24"/>
+        </w:rPr>
+        <w:t xml:space="preserve">ist das einzig </w:t>
+      </w:r>
+      <w:r>
+        <w:rPr>
+          <w:color w:val="FF0000"/>
+          <w:szCs w:val="24"/>
+        </w:rPr>
+        <w:t>relevante</w:t>
+      </w:r>
+      <w:r>
+        <w:rPr>
+          <w:color w:val="FF0000"/>
+          <w:szCs w:val="24"/>
+        </w:rPr>
+        <w:t xml:space="preserve"> die ausgehende Transitionen und deren Attribute, </w:t>
+      </w:r>
+      <w:r>
+        <w:rPr>
+          <w:color w:val="000000" w:themeColor="text1"/>
+          <w:szCs w:val="24"/>
+        </w:rPr>
+        <w:t xml:space="preserve">was auf </w:t>
+      </w:r>
+      <w:r>
+        <w:rPr>
+          <w:color w:val="000000" w:themeColor="text1"/>
+          <w:szCs w:val="24"/>
+        </w:rPr>
+        <w:t xml:space="preserve">Abbildung 6 </w:t>
+      </w:r>
+      <w:r>
+        <w:rPr>
+          <w:color w:val="000000" w:themeColor="text1"/>
+          <w:szCs w:val="24"/>
+        </w:rPr>
+        <w:t xml:space="preserve">auch </w:t>
+      </w:r>
+      <w:r>
+        <w:rPr>
+          <w:color w:val="000000" w:themeColor="text1"/>
+          <w:szCs w:val="24"/>
+        </w:rPr>
+        <w:t>zu sehen ist</w:t>
+      </w:r>
+      <w:r>
+        <w:rPr>
+          <w:color w:val="000000" w:themeColor="text1"/>
+          <w:szCs w:val="24"/>
+        </w:rPr>
+        <w:t>.</w:t>
+      </w:r>
+    </w:p>
+    <w:p>
+      <w:pPr>
+        <w:keepNext/>
+        <w:ind w:left="567" w:right="567"/>
+        <w:contextualSpacing/>
+        <w:jc w:val="center"/>
+      </w:pPr>
+      <w:r>
+        <w:rPr>
+          <w:noProof/>
+          <w:szCs w:val="24"/>
+        </w:rPr>
+        <w:drawing>
+          <wp:inline distT="0" distB="0" distL="0" distR="0" wp14:anchorId="7F888C2B" wp14:editId="34763EC4">
+            <wp:extent cx="3153103" cy="2576745"/>
+            <wp:effectExtent l="0" t="0" r="0" b="0"/>
+            <wp:docPr id="7" name="Grafik 7" descr="C:\Users\User\Desktop\26.10.15ws\BA\XSLT-Kapitel-Tic-FSM\Abbildungen\Abbildung6-xmlBaum.png"/>
+            <wp:cNvGraphicFramePr>
+              <a:graphicFrameLocks xmlns:a="http://schemas.openxmlformats.org/drawingml/2006/main" noChangeAspect="1"/>
+            </wp:cNvGraphicFramePr>
+            <a:graphic xmlns:a="http://schemas.openxmlformats.org/drawingml/2006/main">
+              <a:graphicData uri="http://schemas.openxmlformats.org/drawingml/2006/picture">
+                <pic:pic xmlns:pic="http://schemas.openxmlformats.org/drawingml/2006/picture">
+                  <pic:nvPicPr>
+                    <pic:cNvPr id="0" name="Picture 4" descr="C:\Users\User\Desktop\26.10.15ws\BA\XSLT-Kapitel-Tic-FSM\Abbildungen\Abbildung6-xmlBaum.png"/>
+                    <pic:cNvPicPr>
+                      <a:picLocks noChangeAspect="1" noChangeArrowheads="1"/>
+                    </pic:cNvPicPr>
+                  </pic:nvPicPr>
+                  <pic:blipFill>
+                    <a:blip r:embed="rId17">
+                      <a:extLst>
+                        <a:ext uri="{28A0092B-C50C-407E-A947-70E740481C1C}">
+                          <a14:useLocalDpi xmlns:a14="http://schemas.microsoft.com/office/drawing/2010/main" val="0"/>
+                        </a:ext>
+                      </a:extLst>
+                    </a:blip>
+                    <a:srcRect/>
+                    <a:stretch>
+                      <a:fillRect/>
+                    </a:stretch>
+                  </pic:blipFill>
+                  <pic:spPr bwMode="auto">
+                    <a:xfrm>
+                      <a:off x="0" y="0"/>
+                      <a:ext cx="3177211" cy="2596447"/>
+                    </a:xfrm>
+                    <a:prstGeom prst="rect">
+                      <a:avLst/>
+                    </a:prstGeom>
+                    <a:noFill/>
+                    <a:ln>
+                      <a:noFill/>
+                    </a:ln>
+                  </pic:spPr>
+                </pic:pic>
+              </a:graphicData>
+            </a:graphic>
+          </wp:inline>
+        </w:drawing>
+      </w:r>
+    </w:p>
+    <w:p>
+      <w:pPr>
+        <w:pStyle w:val="Beschriftung"/>
+        <w:jc w:val="center"/>
+        <w:rPr>
+          <w:szCs w:val="24"/>
+        </w:rPr>
+      </w:pPr>
+      <w:bookmarkStart w:id="18" w:name="_Toc433720860"/>
+      <w:r>
+        <w:t xml:space="preserve">Abbildung </w:t>
+      </w:r>
+      <w:fldSimple w:instr=" SEQ Abbildung \* ARABIC ">
+        <w:r>
+          <w:rPr>
+            <w:noProof/>
+          </w:rPr>
+          <w:t>6</w:t>
+        </w:r>
+      </w:fldSimple>
+      <w:r>
+        <w:t>: "Tic" XML-File als Baumstruktur</w:t>
+      </w:r>
+      <w:bookmarkEnd w:id="18"/>
+    </w:p>
+    <w:p>
+      <w:pPr>
+        <w:spacing w:before="0" w:after="200" w:line="276" w:lineRule="auto"/>
+        <w:ind w:right="567"/>
+        <w:jc w:val="center"/>
+        <w:rPr>
+          <w:szCs w:val="24"/>
+        </w:rPr>
         <w:sectPr>
           <w:pgSz w:w="11906" w:h="16838"/>
           <w:pgMar w:top="1417" w:right="1417" w:bottom="1134" w:left="1417" w:header="708" w:footer="708" w:gutter="0"/>
@@ -3134,150 +4448,39 @@
     </w:p>
     <w:p>
       <w:pPr>
-        <w:pStyle w:val="berschrift1"/>
-        <w:numPr>
-          <w:ilvl w:val="0"/>
-          <w:numId w:val="0"/>
-        </w:numPr>
-      </w:pPr>
-      <w:bookmarkStart w:id="16" w:name="_Toc433364145"/>
+        <w:pStyle w:val="Untertitel-antiverzeichnis"/>
+      </w:pPr>
       <w:r>
         <w:lastRenderedPageBreak/>
-        <w:t>Literaturverzeichnis</w:t>
-      </w:r>
-      <w:bookmarkEnd w:id="16"/>
-    </w:p>
-    <w:p>
-      <w:pPr>
-        <w:pStyle w:val="Literaturverzeichnis"/>
-        <w:rPr>
-          <w:noProof/>
-          <w:lang w:val="en-US"/>
-        </w:rPr>
-      </w:pPr>
-      <w:r>
-        <w:fldChar w:fldCharType="begin"/>
-      </w:r>
-      <w:r>
-        <w:rPr>
-          <w:lang w:val="en-US"/>
-        </w:rPr>
-        <w:instrText xml:space="preserve"> BIBLIOGRAPHY  \l 1031 </w:instrText>
-      </w:r>
-      <w:r>
-        <w:fldChar w:fldCharType="separate"/>
-      </w:r>
-      <w:r>
-        <w:rPr>
-          <w:b/>
-          <w:bCs/>
-          <w:noProof/>
-          <w:lang w:val="en-US"/>
-        </w:rPr>
-        <w:t>Bongers, Frank. 2004.</w:t>
-      </w:r>
-      <w:r>
-        <w:rPr>
-          <w:noProof/>
-          <w:lang w:val="en-US"/>
-        </w:rPr>
+        <w:t>Die Transformation</w:t>
+      </w:r>
+    </w:p>
+    <w:p>
+      <w:pPr>
+        <w:pStyle w:val="Untertitel-antiverzeichnis"/>
+      </w:pPr>
+      <w:r>
+        <w:t xml:space="preserve">XSLT-Stylesheet </w:t>
+      </w:r>
+    </w:p>
+    <w:p/>
+    <w:p>
+      <w:r>
         <w:t xml:space="preserve"> </w:t>
       </w:r>
       <w:r>
-        <w:rPr>
-          <w:i/>
-          <w:iCs/>
-          <w:noProof/>
-          <w:lang w:val="en-US"/>
-        </w:rPr>
-        <w:t xml:space="preserve">XSLT 2.0. </w:t>
-      </w:r>
-      <w:r>
-        <w:rPr>
-          <w:noProof/>
-          <w:lang w:val="en-US"/>
-        </w:rPr>
-        <w:t xml:space="preserve">Bonn : Galileo Press GmbH, 2004. </w:t>
-      </w:r>
-      <w:r>
-        <w:rPr>
-          <w:noProof/>
-          <w:lang w:val="en-US"/>
-        </w:rPr>
-        <w:t>ISBN 3-89842-361-1.</w:t>
-      </w:r>
-    </w:p>
-    <w:p>
-      <w:pPr>
-        <w:pStyle w:val="Literaturverzeichnis"/>
-        <w:rPr>
-          <w:noProof/>
-          <w:lang w:val="en-US"/>
-        </w:rPr>
-      </w:pPr>
-      <w:r>
-        <w:rPr>
-          <w:b/>
-          <w:bCs/>
-          <w:noProof/>
-          <w:lang w:val="en-US"/>
-        </w:rPr>
-        <w:t>Consortium, World Wide Web. 2007.</w:t>
-      </w:r>
-      <w:r>
-        <w:rPr>
-          <w:noProof/>
-          <w:lang w:val="en-US"/>
-        </w:rPr>
-        <w:t xml:space="preserve"> </w:t>
-      </w:r>
-      <w:r>
-        <w:rPr>
-          <w:i/>
-          <w:iCs/>
-          <w:noProof/>
-          <w:lang w:val="en-US"/>
-        </w:rPr>
-        <w:t xml:space="preserve">XSL Transformations (XSLT) Version 2.0. </w:t>
-      </w:r>
-      <w:r>
-        <w:rPr>
-          <w:noProof/>
-          <w:lang w:val="en-US"/>
-        </w:rPr>
-        <w:t>[Online] W3C Recommendation, 2007. [Zitat vom: 23. 10 2015.] http://www.w3.org/TR/xslt20/.</w:t>
-      </w:r>
-    </w:p>
-    <w:p>
-      <w:pPr>
-        <w:pStyle w:val="Literaturverzeichnis"/>
-        <w:rPr>
-          <w:noProof/>
-          <w:lang w:val="en-US"/>
-        </w:rPr>
-      </w:pPr>
-      <w:r>
-        <w:rPr>
-          <w:b/>
-          <w:bCs/>
-          <w:noProof/>
-          <w:lang w:val="en-US"/>
-        </w:rPr>
-        <w:t>Eclipse Foundatioin. 2011.</w:t>
-      </w:r>
-      <w:r>
-        <w:rPr>
-          <w:noProof/>
-          <w:lang w:val="en-US"/>
-        </w:rPr>
-        <w:t xml:space="preserve"> Graphical Modeling Framework. [Online] 2011. https://www.eclipse.org/gmf-tooling/.</w:t>
-      </w:r>
-    </w:p>
-    <w:p>
-      <w:pPr>
-        <w:rPr>
-          <w:lang w:val="en-US"/>
-        </w:rPr>
+        <w:t>(siehe Abschnitt</w:t>
+      </w:r>
+      <w:r>
+        <w:t xml:space="preserve"> 3.1</w:t>
+      </w:r>
+      <w:r>
+        <w:t xml:space="preserve"> auf Seite 32) </w:t>
+      </w:r>
+    </w:p>
+    <w:p/>
+    <w:p>
+      <w:pPr>
         <w:sectPr>
           <w:pgSz w:w="11906" w:h="16838"/>
           <w:pgMar w:top="1417" w:right="1417" w:bottom="1134" w:left="1417" w:header="708" w:footer="708" w:gutter="0"/>
@@ -3285,6 +4488,160 @@
           <w:docGrid w:linePitch="360"/>
         </w:sectPr>
       </w:pPr>
+    </w:p>
+    <w:p>
+      <w:pPr>
+        <w:pStyle w:val="berschrift1"/>
+        <w:numPr>
+          <w:ilvl w:val="0"/>
+          <w:numId w:val="0"/>
+        </w:numPr>
+      </w:pPr>
+      <w:bookmarkStart w:id="19" w:name="_Toc433364145"/>
+      <w:r>
+        <w:lastRenderedPageBreak/>
+        <w:t>Literaturverzeichnis</w:t>
+      </w:r>
+      <w:bookmarkEnd w:id="19"/>
+    </w:p>
+    <w:p>
+      <w:pPr>
+        <w:pStyle w:val="Literaturverzeichnis"/>
+        <w:rPr>
+          <w:noProof/>
+          <w:lang w:val="en-US"/>
+        </w:rPr>
+      </w:pPr>
+      <w:r>
+        <w:fldChar w:fldCharType="begin"/>
+      </w:r>
+      <w:r>
+        <w:rPr>
+          <w:lang w:val="en-US"/>
+        </w:rPr>
+        <w:instrText xml:space="preserve"> BIBLIOGRAPHY  \l 1031 </w:instrText>
+      </w:r>
+      <w:r>
+        <w:fldChar w:fldCharType="separate"/>
+      </w:r>
+      <w:r>
+        <w:rPr>
+          <w:b/>
+          <w:bCs/>
+          <w:noProof/>
+          <w:lang w:val="en-US"/>
+        </w:rPr>
+        <w:t>Bongers, Frank. 2004.</w:t>
+      </w:r>
+      <w:r>
+        <w:rPr>
+          <w:noProof/>
+          <w:lang w:val="en-US"/>
+        </w:rPr>
+        <w:t xml:space="preserve"> </w:t>
+      </w:r>
+      <w:r>
+        <w:rPr>
+          <w:i/>
+          <w:iCs/>
+          <w:noProof/>
+          <w:lang w:val="en-US"/>
+        </w:rPr>
+        <w:t xml:space="preserve">XSLT 2.0. </w:t>
+      </w:r>
+      <w:r>
+        <w:rPr>
+          <w:noProof/>
+          <w:lang w:val="en-US"/>
+        </w:rPr>
+        <w:t xml:space="preserve">Bonn : Galileo Press GmbH, 2004. </w:t>
+      </w:r>
+      <w:r>
+        <w:rPr>
+          <w:noProof/>
+          <w:lang w:val="en-US"/>
+        </w:rPr>
+        <w:t>ISBN 3-89842-361-1.</w:t>
+      </w:r>
+    </w:p>
+    <w:p>
+      <w:pPr>
+        <w:pStyle w:val="Literaturverzeichnis"/>
+        <w:rPr>
+          <w:noProof/>
+          <w:lang w:val="en-US"/>
+        </w:rPr>
+      </w:pPr>
+      <w:r>
+        <w:rPr>
+          <w:b/>
+          <w:bCs/>
+          <w:noProof/>
+          <w:lang w:val="en-US"/>
+        </w:rPr>
+        <w:t>Consortium, World Wide Web. 2007.</w:t>
+      </w:r>
+      <w:r>
+        <w:rPr>
+          <w:noProof/>
+          <w:lang w:val="en-US"/>
+        </w:rPr>
+        <w:t xml:space="preserve"> </w:t>
+      </w:r>
+      <w:r>
+        <w:rPr>
+          <w:i/>
+          <w:iCs/>
+          <w:noProof/>
+          <w:lang w:val="en-US"/>
+        </w:rPr>
+        <w:t xml:space="preserve">XSL Transformations (XSLT) Version 2.0. </w:t>
+      </w:r>
+      <w:r>
+        <w:rPr>
+          <w:noProof/>
+          <w:lang w:val="en-US"/>
+        </w:rPr>
+        <w:t>[Online] W3C Recommendation, 2007. [Zitat vom: 23. 10 2015.] http://www.w3.org/TR/xslt20/.</w:t>
+      </w:r>
+    </w:p>
+    <w:p>
+      <w:pPr>
+        <w:pStyle w:val="Literaturverzeichnis"/>
+        <w:rPr>
+          <w:noProof/>
+          <w:lang w:val="en-US"/>
+        </w:rPr>
+      </w:pPr>
+      <w:r>
+        <w:rPr>
+          <w:b/>
+          <w:bCs/>
+          <w:noProof/>
+          <w:lang w:val="en-US"/>
+        </w:rPr>
+        <w:t>Eclipse Foundatioin. 2011.</w:t>
+      </w:r>
+      <w:r>
+        <w:rPr>
+          <w:noProof/>
+          <w:lang w:val="en-US"/>
+        </w:rPr>
+        <w:t xml:space="preserve"> Graphical Modeling Framework. [Online] 2011. https://www.eclipse.org/gmf-tooling/.</w:t>
+      </w:r>
+    </w:p>
+    <w:p>
+      <w:pPr>
+        <w:rPr>
+          <w:lang w:val="en-US"/>
+        </w:rPr>
+        <w:sectPr>
+          <w:pgSz w:w="11906" w:h="16838"/>
+          <w:pgMar w:top="1417" w:right="1417" w:bottom="1134" w:left="1417" w:header="708" w:footer="708" w:gutter="0"/>
+          <w:cols w:space="708"/>
+          <w:docGrid w:linePitch="360"/>
+        </w:sectPr>
+      </w:pPr>
       <w:r>
         <w:fldChar w:fldCharType="end"/>
       </w:r>
@@ -3298,12 +4655,12 @@
         </w:numPr>
         <w:ind w:left="680" w:hanging="680"/>
       </w:pPr>
-      <w:bookmarkStart w:id="17" w:name="_Toc433364146"/>
+      <w:bookmarkStart w:id="20" w:name="_Toc433364146"/>
       <w:r>
         <w:lastRenderedPageBreak/>
         <w:t>Glossar</w:t>
       </w:r>
-      <w:bookmarkEnd w:id="17"/>
+      <w:bookmarkEnd w:id="20"/>
     </w:p>
     <w:p/>
     <w:p>
@@ -3318,16 +4675,16 @@
           <w:noProof/>
         </w:rPr>
       </w:pPr>
-      <w:bookmarkStart w:id="18" w:name="_Abkürzungsverzeichnis"/>
-      <w:bookmarkStart w:id="19" w:name="_Ref433288698"/>
-      <w:bookmarkStart w:id="20" w:name="_Toc433364147"/>
-      <w:bookmarkEnd w:id="18"/>
+      <w:bookmarkStart w:id="21" w:name="_Abkürzungsverzeichnis"/>
+      <w:bookmarkStart w:id="22" w:name="_Ref433288698"/>
+      <w:bookmarkStart w:id="23" w:name="_Toc433364147"/>
+      <w:bookmarkEnd w:id="21"/>
       <w:r>
         <w:lastRenderedPageBreak/>
         <w:t>Abkürzungsverzeichnis</w:t>
       </w:r>
-      <w:bookmarkEnd w:id="19"/>
-      <w:bookmarkEnd w:id="20"/>
+      <w:bookmarkEnd w:id="22"/>
+      <w:bookmarkEnd w:id="23"/>
       <w:r>
         <w:fldChar w:fldCharType="begin"/>
       </w:r>
@@ -3410,11 +4767,11 @@
         <w:lastRenderedPageBreak/>
         <w:fldChar w:fldCharType="end"/>
       </w:r>
-      <w:bookmarkStart w:id="21" w:name="_Toc433364148"/>
+      <w:bookmarkStart w:id="24" w:name="_Toc433364148"/>
       <w:r>
         <w:t>Abbildungsverzeichnis</w:t>
       </w:r>
-      <w:bookmarkEnd w:id="21"/>
+      <w:bookmarkEnd w:id="24"/>
     </w:p>
     <w:p>
       <w:pPr>
@@ -3434,7 +4791,7 @@
       <w:r>
         <w:fldChar w:fldCharType="separate"/>
       </w:r>
-      <w:hyperlink w:anchor="_Toc433290812" w:history="1">
+      <w:hyperlink w:anchor="_Toc433720855" w:history="1">
         <w:r>
           <w:rPr>
             <w:rStyle w:val="Hyperlink"/>
@@ -3471,7 +4828,7 @@
           <w:rPr>
             <w:webHidden/>
           </w:rPr>
-          <w:instrText xml:space="preserve"> PAGEREF _Toc433290812 \h </w:instrText>
+          <w:instrText xml:space="preserve"> PAGEREF _Toc433720855 \h </w:instrText>
         </w:r>
         <w:r>
           <w:rPr>
@@ -3507,12 +4864,12 @@
           <w:szCs w:val="22"/>
         </w:rPr>
       </w:pPr>
-      <w:hyperlink w:anchor="_Toc433290813" w:history="1">
+      <w:hyperlink w:anchor="_Toc433720856" w:history="1">
         <w:r>
           <w:rPr>
             <w:rStyle w:val="Hyperlink"/>
           </w:rPr>
-          <w:t>Abbildung 2: Funktionsweise der XSL-Transformation</w:t>
+          <w:t>Abbildung 2: Schematische Darstellung einer Verarbeitung mit XSLT</w:t>
         </w:r>
         <w:r>
           <w:rPr>
@@ -3530,7 +4887,7 @@
           <w:rPr>
             <w:webHidden/>
           </w:rPr>
-          <w:instrText xml:space="preserve"> PAGEREF _Toc433290813 \h </w:instrText>
+          <w:instrText xml:space="preserve"> PAGEREF _Toc433720856 \h </w:instrText>
         </w:r>
         <w:r>
           <w:rPr>
@@ -3558,9 +4915,247 @@
       </w:hyperlink>
     </w:p>
     <w:p>
+      <w:pPr>
+        <w:pStyle w:val="Abbildungsverzeichnis"/>
+        <w:rPr>
+          <w:rFonts w:asciiTheme="minorHAnsi" w:eastAsiaTheme="minorEastAsia" w:hAnsiTheme="minorHAnsi" w:cstheme="minorBidi"/>
+          <w:sz w:val="22"/>
+          <w:szCs w:val="22"/>
+        </w:rPr>
+      </w:pPr>
+      <w:hyperlink w:anchor="_Toc433720857" w:history="1">
+        <w:r>
+          <w:rPr>
+            <w:rStyle w:val="Hyperlink"/>
+          </w:rPr>
+          <w:t>Abbildung 3: Beispiel:-TicToc-Netzwerk</w:t>
+        </w:r>
+        <w:r>
+          <w:rPr>
+            <w:webHidden/>
+          </w:rPr>
+          <w:tab/>
+        </w:r>
+        <w:r>
+          <w:rPr>
+            <w:webHidden/>
+          </w:rPr>
+          <w:fldChar w:fldCharType="begin"/>
+        </w:r>
+        <w:r>
+          <w:rPr>
+            <w:webHidden/>
+          </w:rPr>
+          <w:instrText xml:space="preserve"> PAGEREF _Toc433720857 \h </w:instrText>
+        </w:r>
+        <w:r>
+          <w:rPr>
+            <w:webHidden/>
+          </w:rPr>
+        </w:r>
+        <w:r>
+          <w:rPr>
+            <w:webHidden/>
+          </w:rPr>
+          <w:fldChar w:fldCharType="separate"/>
+        </w:r>
+        <w:r>
+          <w:rPr>
+            <w:webHidden/>
+          </w:rPr>
+          <w:t>8</w:t>
+        </w:r>
+        <w:r>
+          <w:rPr>
+            <w:webHidden/>
+          </w:rPr>
+          <w:fldChar w:fldCharType="end"/>
+        </w:r>
+      </w:hyperlink>
+    </w:p>
+    <w:p>
+      <w:pPr>
+        <w:pStyle w:val="Abbildungsverzeichnis"/>
+        <w:rPr>
+          <w:rFonts w:asciiTheme="minorHAnsi" w:eastAsiaTheme="minorEastAsia" w:hAnsiTheme="minorHAnsi" w:cstheme="minorBidi"/>
+          <w:sz w:val="22"/>
+          <w:szCs w:val="22"/>
+        </w:rPr>
+      </w:pPr>
+      <w:hyperlink w:anchor="_Toc433720858" w:history="1">
+        <w:r>
+          <w:rPr>
+            <w:rStyle w:val="Hyperlink"/>
+          </w:rPr>
+          <w:t>Abbildung 4: Tic-FSM mit dem FSM-Editor gezeichnet</w:t>
+        </w:r>
+        <w:r>
+          <w:rPr>
+            <w:webHidden/>
+          </w:rPr>
+          <w:tab/>
+        </w:r>
+        <w:r>
+          <w:rPr>
+            <w:webHidden/>
+          </w:rPr>
+          <w:fldChar w:fldCharType="begin"/>
+        </w:r>
+        <w:r>
+          <w:rPr>
+            <w:webHidden/>
+          </w:rPr>
+          <w:instrText xml:space="preserve"> PAGEREF _Toc433720858 \h </w:instrText>
+        </w:r>
+        <w:r>
+          <w:rPr>
+            <w:webHidden/>
+          </w:rPr>
+        </w:r>
+        <w:r>
+          <w:rPr>
+            <w:webHidden/>
+          </w:rPr>
+          <w:fldChar w:fldCharType="separate"/>
+        </w:r>
+        <w:r>
+          <w:rPr>
+            <w:webHidden/>
+          </w:rPr>
+          <w:t>9</w:t>
+        </w:r>
+        <w:r>
+          <w:rPr>
+            <w:webHidden/>
+          </w:rPr>
+          <w:fldChar w:fldCharType="end"/>
+        </w:r>
+      </w:hyperlink>
+    </w:p>
+    <w:p>
+      <w:pPr>
+        <w:pStyle w:val="Abbildungsverzeichnis"/>
+        <w:rPr>
+          <w:rFonts w:asciiTheme="minorHAnsi" w:eastAsiaTheme="minorEastAsia" w:hAnsiTheme="minorHAnsi" w:cstheme="minorBidi"/>
+          <w:sz w:val="22"/>
+          <w:szCs w:val="22"/>
+        </w:rPr>
+      </w:pPr>
+      <w:hyperlink w:anchor="_Toc433720859" w:history="1">
+        <w:r>
+          <w:rPr>
+            <w:rStyle w:val="Hyperlink"/>
+          </w:rPr>
+          <w:t>Abbildung 5: XML-Code des FSM-Diagramms "Tic"</w:t>
+        </w:r>
+        <w:r>
+          <w:rPr>
+            <w:webHidden/>
+          </w:rPr>
+          <w:tab/>
+        </w:r>
+        <w:r>
+          <w:rPr>
+            <w:webHidden/>
+          </w:rPr>
+          <w:fldChar w:fldCharType="begin"/>
+        </w:r>
+        <w:r>
+          <w:rPr>
+            <w:webHidden/>
+          </w:rPr>
+          <w:instrText xml:space="preserve"> PAGEREF _Toc433720859 \h </w:instrText>
+        </w:r>
+        <w:r>
+          <w:rPr>
+            <w:webHidden/>
+          </w:rPr>
+        </w:r>
+        <w:r>
+          <w:rPr>
+            <w:webHidden/>
+          </w:rPr>
+          <w:fldChar w:fldCharType="separate"/>
+        </w:r>
+        <w:r>
+          <w:rPr>
+            <w:webHidden/>
+          </w:rPr>
+          <w:t>10</w:t>
+        </w:r>
+        <w:r>
+          <w:rPr>
+            <w:webHidden/>
+          </w:rPr>
+          <w:fldChar w:fldCharType="end"/>
+        </w:r>
+      </w:hyperlink>
+    </w:p>
+    <w:p>
+      <w:pPr>
+        <w:pStyle w:val="Abbildungsverzeichnis"/>
+        <w:rPr>
+          <w:rFonts w:asciiTheme="minorHAnsi" w:eastAsiaTheme="minorEastAsia" w:hAnsiTheme="minorHAnsi" w:cstheme="minorBidi"/>
+          <w:sz w:val="22"/>
+          <w:szCs w:val="22"/>
+        </w:rPr>
+      </w:pPr>
+      <w:hyperlink w:anchor="_Toc433720860" w:history="1">
+        <w:r>
+          <w:rPr>
+            <w:rStyle w:val="Hyperlink"/>
+          </w:rPr>
+          <w:t>Abbildung 6: "Tic" XML-File als Baumstruktur</w:t>
+        </w:r>
+        <w:r>
+          <w:rPr>
+            <w:webHidden/>
+          </w:rPr>
+          <w:tab/>
+        </w:r>
+        <w:r>
+          <w:rPr>
+            <w:webHidden/>
+          </w:rPr>
+          <w:fldChar w:fldCharType="begin"/>
+        </w:r>
+        <w:r>
+          <w:rPr>
+            <w:webHidden/>
+          </w:rPr>
+          <w:instrText xml:space="preserve"> PAGEREF _Toc433720860 \h </w:instrText>
+        </w:r>
+        <w:r>
+          <w:rPr>
+            <w:webHidden/>
+          </w:rPr>
+        </w:r>
+        <w:r>
+          <w:rPr>
+            <w:webHidden/>
+          </w:rPr>
+          <w:fldChar w:fldCharType="separate"/>
+        </w:r>
+        <w:r>
+          <w:rPr>
+            <w:webHidden/>
+          </w:rPr>
+          <w:t>11</w:t>
+        </w:r>
+        <w:r>
+          <w:rPr>
+            <w:webHidden/>
+          </w:rPr>
+          <w:fldChar w:fldCharType="end"/>
+        </w:r>
+      </w:hyperlink>
+    </w:p>
+    <w:p>
       <w:r>
         <w:fldChar w:fldCharType="end"/>
       </w:r>
+      <w:bookmarkStart w:id="25" w:name="_GoBack"/>
+      <w:bookmarkEnd w:id="25"/>
     </w:p>
     <w:p>
       <w:r>
@@ -3576,12 +5171,12 @@
         </w:numPr>
         <w:ind w:left="680" w:hanging="680"/>
       </w:pPr>
-      <w:bookmarkStart w:id="22" w:name="_Toc433364149"/>
+      <w:bookmarkStart w:id="26" w:name="_Toc433364149"/>
       <w:r>
         <w:lastRenderedPageBreak/>
         <w:t>Tabellenverzeichnis</w:t>
       </w:r>
-      <w:bookmarkEnd w:id="22"/>
+      <w:bookmarkEnd w:id="26"/>
     </w:p>
     <w:p>
       <w:pPr>
@@ -3602,12 +5197,12 @@
         </w:numPr>
         <w:ind w:left="680" w:hanging="680"/>
       </w:pPr>
-      <w:bookmarkStart w:id="23" w:name="_Toc433364150"/>
+      <w:bookmarkStart w:id="27" w:name="_Toc433364150"/>
       <w:r>
         <w:lastRenderedPageBreak/>
         <w:t>Quellcodeverzeichnis</w:t>
       </w:r>
-      <w:bookmarkEnd w:id="23"/>
+      <w:bookmarkEnd w:id="27"/>
     </w:p>
     <w:p>
       <w:pPr>
@@ -3628,12 +5223,12 @@
         </w:numPr>
         <w:ind w:left="680" w:hanging="680"/>
       </w:pPr>
-      <w:bookmarkStart w:id="24" w:name="_Toc433364151"/>
+      <w:bookmarkStart w:id="28" w:name="_Toc433364151"/>
       <w:r>
         <w:lastRenderedPageBreak/>
         <w:t>Inhalt der beigelegten DVD</w:t>
       </w:r>
-      <w:bookmarkEnd w:id="24"/>
+      <w:bookmarkEnd w:id="28"/>
     </w:p>
     <w:sectPr>
       <w:pgSz w:w="11906" w:h="16838"/>
@@ -3694,7 +5289,7 @@
           <w:rPr>
             <w:noProof/>
           </w:rPr>
-          <w:t>10</w:t>
+          <w:t>16</w:t>
         </w:r>
         <w:r>
           <w:fldChar w:fldCharType="end"/>
@@ -10021,7 +11616,7 @@
 </file>
 
 <file path=customXml/itemProps1.xml><?xml version="1.0" encoding="utf-8"?>
-<ds:datastoreItem xmlns:ds="http://schemas.openxmlformats.org/officeDocument/2006/customXml" ds:itemID="{C91AA365-B52B-499E-8F10-45B128EFA8A9}">
+<ds:datastoreItem xmlns:ds="http://schemas.openxmlformats.org/officeDocument/2006/customXml" ds:itemID="{F2885DDA-B6CF-4D34-9D0C-89450B95DC8C}">
   <ds:schemaRefs>
     <ds:schemaRef ds:uri="http://schemas.openxmlformats.org/officeDocument/2006/bibliography"/>
   </ds:schemaRefs>

</xml_diff>